<commit_message>
updated, just need time estimates
</commit_message>
<xml_diff>
--- a/Sprint 1 Plan.docx
+++ b/Sprint 1 Plan.docx
@@ -1,23 +1,31 @@
 
 <file path=word/document.xml><?xml version="1.0" encoding="utf-8"?>
-<w:document xmlns:wpc="http://schemas.microsoft.com/office/word/2010/wordprocessingCanvas" xmlns:cx="http://schemas.microsoft.com/office/drawing/2014/chartex" xmlns:cx1="http://schemas.microsoft.com/office/drawing/2015/9/8/chartex" xmlns:cx2="http://schemas.microsoft.com/office/drawing/2015/10/21/chartex" xmlns:cx3="http://schemas.microsoft.com/office/drawing/2016/5/9/chartex" xmlns:cx4="http://schemas.microsoft.com/office/drawing/2016/5/10/chartex" xmlns:cx5="http://schemas.microsoft.com/office/drawing/2016/5/11/chartex" xmlns:cx6="http://schemas.microsoft.com/office/drawing/2016/5/12/chartex" xmlns:cx7="http://schemas.microsoft.com/office/drawing/2016/5/13/chartex" xmlns:cx8="http://schemas.microsoft.com/office/drawing/2016/5/14/chartex" xmlns:mc="http://schemas.openxmlformats.org/markup-compatibility/2006" xmlns:aink="http://schemas.microsoft.com/office/drawing/2016/ink" xmlns:am3d="http://schemas.microsoft.com/office/drawing/2017/model3d" xmlns:o="urn:schemas-microsoft-com:office:office" xmlns:r="http://schemas.openxmlformats.org/officeDocument/2006/relationships" xmlns:m="http://schemas.openxmlformats.org/officeDocument/2006/math" xmlns:v="urn:schemas-microsoft-com:vml" xmlns:wp14="http://schemas.microsoft.com/office/word/2010/wordprocessingDrawing" xmlns:wp="http://schemas.openxmlformats.org/drawingml/2006/wordprocessingDrawing" xmlns:w10="urn:schemas-microsoft-com:office:word" xmlns:w="http://schemas.openxmlformats.org/wordprocessingml/2006/main" xmlns:w14="http://schemas.microsoft.com/office/word/2010/wordml" xmlns:w15="http://schemas.microsoft.com/office/word/2012/wordml" xmlns:w16cid="http://schemas.microsoft.com/office/word/2016/wordml/cid" xmlns:w16se="http://schemas.microsoft.com/office/word/2015/wordml/symex" xmlns:wpg="http://schemas.microsoft.com/office/word/2010/wordprocessingGroup" xmlns:wpi="http://schemas.microsoft.com/office/word/2010/wordprocessingInk" xmlns:wne="http://schemas.microsoft.com/office/word/2006/wordml" xmlns:wps="http://schemas.microsoft.com/office/word/2010/wordprocessingShape" mc:Ignorable="w14 w15 w16se w16cid wp14">
+<w:document xmlns:wpc="http://schemas.microsoft.com/office/word/2010/wordprocessingCanvas" xmlns:mc="http://schemas.openxmlformats.org/markup-compatibility/2006" xmlns:o="urn:schemas-microsoft-com:office:office" xmlns:r="http://schemas.openxmlformats.org/officeDocument/2006/relationships" xmlns:m="http://schemas.openxmlformats.org/officeDocument/2006/math" xmlns:v="urn:schemas-microsoft-com:vml" xmlns:wp14="http://schemas.microsoft.com/office/word/2010/wordprocessingDrawing" xmlns:wp="http://schemas.openxmlformats.org/drawingml/2006/wordprocessingDrawing" xmlns:w10="urn:schemas-microsoft-com:office:word" xmlns:w="http://schemas.openxmlformats.org/wordprocessingml/2006/main" xmlns:w14="http://schemas.microsoft.com/office/word/2010/wordml" xmlns:w15="http://schemas.microsoft.com/office/word/2012/wordml" xmlns:wpg="http://schemas.microsoft.com/office/word/2010/wordprocessingGroup" xmlns:wpi="http://schemas.microsoft.com/office/word/2010/wordprocessingInk" xmlns:wne="http://schemas.microsoft.com/office/word/2006/wordml" xmlns:wps="http://schemas.microsoft.com/office/word/2010/wordprocessingShape" mc:Ignorable="w14 w15 wp14">
   <w:body>
     <w:p>
       <w:pPr>
-        <w:ind w:firstLineChars="950" w:firstLine="2280"/>
-        <w:rPr>
-          <w:rFonts w:ascii="Times New Roman" w:hAnsi="Times New Roman" w:cs="Times New Roman"/>
-          <w:sz w:val="24"/>
-          <w:szCs w:val="24"/>
-        </w:rPr>
-      </w:pPr>
-      <w:r>
-        <w:rPr>
-          <w:rFonts w:ascii="Times New Roman" w:hAnsi="Times New Roman" w:cs="Times New Roman"/>
-          <w:sz w:val="24"/>
-          <w:szCs w:val="24"/>
-        </w:rPr>
-        <w:t>The Release Plan for the “Amazing Music” Project</w:t>
+        <w:jc w:val="center"/>
+        <w:rPr>
+          <w:rFonts w:ascii="Times New Roman" w:hAnsi="Times New Roman" w:cs="Times New Roman"/>
+          <w:sz w:val="24"/>
+          <w:szCs w:val="24"/>
+        </w:rPr>
+      </w:pPr>
+      <w:r>
+        <w:rPr>
+          <w:rFonts w:ascii="Times New Roman" w:hAnsi="Times New Roman" w:cs="Times New Roman"/>
+          <w:sz w:val="24"/>
+          <w:szCs w:val="24"/>
+        </w:rPr>
+        <w:t>Sprint 1</w:t>
+      </w:r>
+      <w:r>
+        <w:rPr>
+          <w:rFonts w:ascii="Times New Roman" w:hAnsi="Times New Roman" w:cs="Times New Roman"/>
+          <w:sz w:val="24"/>
+          <w:szCs w:val="24"/>
+        </w:rPr>
+        <w:t xml:space="preserve"> Plan for the “Amazing Music” Project</w:t>
       </w:r>
     </w:p>
     <w:p>
@@ -51,200 +59,174 @@
           <w:sz w:val="24"/>
           <w:szCs w:val="24"/>
         </w:rPr>
-        <w:t xml:space="preserve">Project Owner: </w:t>
-      </w:r>
-      <w:proofErr w:type="spellStart"/>
-      <w:r>
-        <w:rPr>
-          <w:rFonts w:ascii="Times New Roman" w:hAnsi="Times New Roman" w:cs="Times New Roman"/>
-          <w:sz w:val="24"/>
-          <w:szCs w:val="24"/>
-        </w:rPr>
-        <w:t>ChongWei</w:t>
-      </w:r>
-      <w:proofErr w:type="spellEnd"/>
-      <w:r>
-        <w:rPr>
-          <w:rFonts w:ascii="Times New Roman" w:hAnsi="Times New Roman" w:cs="Times New Roman"/>
-          <w:sz w:val="24"/>
-          <w:szCs w:val="24"/>
-        </w:rPr>
-        <w:t xml:space="preserve"> Zhao</w:t>
-      </w:r>
-    </w:p>
-    <w:p>
-      <w:pPr>
-        <w:rPr>
-          <w:rFonts w:ascii="Times New Roman" w:hAnsi="Times New Roman" w:cs="Times New Roman"/>
-          <w:sz w:val="24"/>
-          <w:szCs w:val="24"/>
-        </w:rPr>
-      </w:pPr>
-      <w:r>
-        <w:rPr>
-          <w:rFonts w:ascii="Times New Roman" w:hAnsi="Times New Roman" w:cs="Times New Roman"/>
-          <w:sz w:val="24"/>
-          <w:szCs w:val="24"/>
-        </w:rPr>
-        <w:t xml:space="preserve">Initial Scrum Master: </w:t>
-      </w:r>
-      <w:proofErr w:type="spellStart"/>
-      <w:r>
-        <w:rPr>
-          <w:rFonts w:ascii="Times New Roman" w:hAnsi="Times New Roman" w:cs="Times New Roman"/>
-          <w:sz w:val="24"/>
-          <w:szCs w:val="24"/>
-        </w:rPr>
-        <w:t>DongYeun</w:t>
-      </w:r>
-      <w:proofErr w:type="spellEnd"/>
-      <w:r>
-        <w:rPr>
-          <w:rFonts w:ascii="Times New Roman" w:hAnsi="Times New Roman" w:cs="Times New Roman"/>
-          <w:sz w:val="24"/>
-          <w:szCs w:val="24"/>
-        </w:rPr>
-        <w:t xml:space="preserve"> Lee</w:t>
-      </w:r>
-    </w:p>
-    <w:p>
-      <w:pPr>
-        <w:rPr>
-          <w:rFonts w:ascii="Times New Roman" w:hAnsi="Times New Roman" w:cs="Times New Roman"/>
-          <w:sz w:val="24"/>
-          <w:szCs w:val="24"/>
-        </w:rPr>
-      </w:pPr>
-      <w:r>
-        <w:rPr>
-          <w:rFonts w:ascii="Times New Roman" w:hAnsi="Times New Roman" w:cs="Times New Roman"/>
-          <w:sz w:val="24"/>
-          <w:szCs w:val="24"/>
-        </w:rPr>
-        <w:t xml:space="preserve">Member: </w:t>
-      </w:r>
-      <w:proofErr w:type="spellStart"/>
-      <w:r>
-        <w:rPr>
-          <w:rFonts w:ascii="Times New Roman" w:hAnsi="Times New Roman" w:cs="Times New Roman"/>
-          <w:sz w:val="24"/>
-          <w:szCs w:val="24"/>
-        </w:rPr>
-        <w:t>Inyoung</w:t>
-      </w:r>
-      <w:proofErr w:type="spellEnd"/>
-      <w:r>
-        <w:rPr>
-          <w:rFonts w:ascii="Times New Roman" w:hAnsi="Times New Roman" w:cs="Times New Roman"/>
-          <w:sz w:val="24"/>
-          <w:szCs w:val="24"/>
-        </w:rPr>
-        <w:t xml:space="preserve"> Cho, Bali Southam, William Whelan</w:t>
-      </w:r>
-    </w:p>
-    <w:p>
-      <w:pPr>
-        <w:rPr>
-          <w:rFonts w:ascii="Times New Roman" w:hAnsi="Times New Roman" w:cs="Times New Roman"/>
-          <w:sz w:val="24"/>
-          <w:szCs w:val="24"/>
-        </w:rPr>
-      </w:pPr>
-    </w:p>
-    <w:p>
-      <w:pPr>
-        <w:rPr>
-          <w:rFonts w:ascii="Times New Roman" w:hAnsi="Times New Roman" w:cs="Times New Roman"/>
-          <w:sz w:val="24"/>
-          <w:szCs w:val="24"/>
-        </w:rPr>
-      </w:pPr>
-      <w:r>
-        <w:rPr>
-          <w:rFonts w:ascii="Times New Roman" w:hAnsi="Times New Roman" w:cs="Times New Roman"/>
-          <w:sz w:val="24"/>
-          <w:szCs w:val="24"/>
-        </w:rPr>
-        <w:t xml:space="preserve">High Level Goals for the </w:t>
-      </w:r>
-      <w:r>
-        <w:rPr>
-          <w:rFonts w:ascii="Times New Roman" w:hAnsi="Times New Roman" w:cs="Times New Roman"/>
-          <w:sz w:val="24"/>
-          <w:szCs w:val="24"/>
-        </w:rPr>
-        <w:t>S</w:t>
-      </w:r>
-      <w:r>
-        <w:rPr>
-          <w:rFonts w:ascii="Times New Roman" w:hAnsi="Times New Roman" w:cs="Times New Roman" w:hint="eastAsia"/>
-          <w:sz w:val="24"/>
-          <w:szCs w:val="24"/>
-        </w:rPr>
-        <w:t>print</w:t>
-      </w:r>
-      <w:r>
-        <w:rPr>
-          <w:rFonts w:ascii="Times New Roman" w:hAnsi="Times New Roman" w:cs="Times New Roman"/>
-          <w:sz w:val="24"/>
-          <w:szCs w:val="24"/>
-        </w:rPr>
-        <w:t>:</w:t>
-      </w:r>
-    </w:p>
-    <w:p>
-      <w:pPr>
-        <w:rPr>
-          <w:rFonts w:ascii="Times New Roman" w:hAnsi="Times New Roman" w:cs="Times New Roman"/>
-          <w:sz w:val="24"/>
-          <w:szCs w:val="24"/>
-        </w:rPr>
-      </w:pPr>
-      <w:r>
-        <w:rPr>
-          <w:rFonts w:ascii="Times New Roman" w:hAnsi="Times New Roman" w:cs="Times New Roman"/>
-          <w:sz w:val="24"/>
-          <w:szCs w:val="24"/>
-        </w:rPr>
-        <w:t>The high-level goals for this sprint is to let</w:t>
-      </w:r>
-      <w:r>
-        <w:rPr>
-          <w:rFonts w:ascii="Times New Roman" w:hAnsi="Times New Roman" w:cs="Times New Roman"/>
-          <w:sz w:val="24"/>
-          <w:szCs w:val="24"/>
-        </w:rPr>
-        <w:t xml:space="preserve"> the program </w:t>
-      </w:r>
-      <w:r>
-        <w:rPr>
-          <w:rFonts w:ascii="Times New Roman" w:hAnsi="Times New Roman" w:cs="Times New Roman"/>
-          <w:sz w:val="24"/>
-          <w:szCs w:val="24"/>
-        </w:rPr>
-        <w:t>achieve playing music function, finish making UI for the program and setting up the base for the server which we are going to use in Sprint 2.</w:t>
-      </w:r>
-    </w:p>
-    <w:p>
-      <w:pPr>
-        <w:rPr>
-          <w:rFonts w:ascii="Times New Roman" w:hAnsi="Times New Roman" w:cs="Times New Roman" w:hint="eastAsia"/>
-          <w:sz w:val="24"/>
-          <w:szCs w:val="24"/>
-        </w:rPr>
-      </w:pPr>
-    </w:p>
-    <w:p>
-      <w:pPr>
-        <w:rPr>
-          <w:rFonts w:ascii="Times New Roman" w:hAnsi="Times New Roman" w:cs="Times New Roman" w:hint="eastAsia"/>
-          <w:sz w:val="24"/>
-          <w:szCs w:val="24"/>
-        </w:rPr>
-      </w:pPr>
-      <w:r>
-        <w:rPr>
-          <w:rFonts w:ascii="Times New Roman" w:hAnsi="Times New Roman" w:cs="Times New Roman"/>
+        <w:t>Project Owner: ChongWei Zhao</w:t>
+      </w:r>
+    </w:p>
+    <w:p>
+      <w:pPr>
+        <w:rPr>
+          <w:rFonts w:ascii="Times New Roman" w:hAnsi="Times New Roman" w:cs="Times New Roman"/>
+          <w:sz w:val="24"/>
+          <w:szCs w:val="24"/>
+        </w:rPr>
+      </w:pPr>
+      <w:r>
+        <w:rPr>
+          <w:rFonts w:ascii="Times New Roman" w:hAnsi="Times New Roman" w:cs="Times New Roman"/>
+          <w:sz w:val="24"/>
+          <w:szCs w:val="24"/>
+        </w:rPr>
+        <w:t>Initial Scrum Master: DongYeun Lee</w:t>
+      </w:r>
+    </w:p>
+    <w:p>
+      <w:pPr>
+        <w:rPr>
+          <w:rFonts w:ascii="Times New Roman" w:hAnsi="Times New Roman" w:cs="Times New Roman"/>
+          <w:sz w:val="24"/>
+          <w:szCs w:val="24"/>
+        </w:rPr>
+      </w:pPr>
+      <w:r>
+        <w:rPr>
+          <w:rFonts w:ascii="Times New Roman" w:hAnsi="Times New Roman" w:cs="Times New Roman"/>
+          <w:sz w:val="24"/>
+          <w:szCs w:val="24"/>
+        </w:rPr>
+        <w:t>Member</w:t>
+      </w:r>
+      <w:r>
+        <w:rPr>
+          <w:rFonts w:ascii="Times New Roman" w:hAnsi="Times New Roman" w:cs="Times New Roman"/>
+          <w:sz w:val="24"/>
+          <w:szCs w:val="24"/>
+        </w:rPr>
+        <w:t>s</w:t>
+      </w:r>
+      <w:r>
+        <w:rPr>
+          <w:rFonts w:ascii="Times New Roman" w:hAnsi="Times New Roman" w:cs="Times New Roman"/>
+          <w:sz w:val="24"/>
+          <w:szCs w:val="24"/>
+        </w:rPr>
+        <w:t>: Inyoung Cho, Bali Southam, William Whelan</w:t>
+      </w:r>
+    </w:p>
+    <w:p>
+      <w:pPr>
+        <w:rPr>
+          <w:rFonts w:ascii="Times New Roman" w:hAnsi="Times New Roman" w:cs="Times New Roman"/>
+          <w:sz w:val="24"/>
+          <w:szCs w:val="24"/>
+        </w:rPr>
+      </w:pPr>
+    </w:p>
+    <w:p>
+      <w:pPr>
+        <w:rPr>
+          <w:rFonts w:ascii="Times New Roman" w:hAnsi="Times New Roman" w:cs="Times New Roman"/>
+          <w:b/>
+          <w:sz w:val="24"/>
+          <w:szCs w:val="24"/>
+        </w:rPr>
+      </w:pPr>
+      <w:r>
+        <w:rPr>
+          <w:rFonts w:ascii="Times New Roman" w:hAnsi="Times New Roman" w:cs="Times New Roman"/>
+          <w:b/>
+          <w:sz w:val="24"/>
+          <w:szCs w:val="24"/>
+        </w:rPr>
+        <w:t>High Level Goals for the Sprint:</w:t>
+      </w:r>
+    </w:p>
+    <w:p>
+      <w:pPr>
+        <w:rPr>
+          <w:rFonts w:ascii="Times New Roman" w:hAnsi="Times New Roman" w:cs="Times New Roman"/>
+          <w:sz w:val="24"/>
+          <w:szCs w:val="24"/>
+        </w:rPr>
+      </w:pPr>
+      <w:r>
+        <w:rPr>
+          <w:rFonts w:ascii="Times New Roman" w:hAnsi="Times New Roman" w:cs="Times New Roman"/>
+          <w:sz w:val="24"/>
+          <w:szCs w:val="24"/>
+        </w:rPr>
+        <w:t>The hig</w:t>
+      </w:r>
+      <w:r>
+        <w:rPr>
+          <w:rFonts w:ascii="Times New Roman" w:hAnsi="Times New Roman" w:cs="Times New Roman"/>
+          <w:sz w:val="24"/>
+          <w:szCs w:val="24"/>
+        </w:rPr>
+        <w:t xml:space="preserve">h-level goals for this sprint are to </w:t>
+      </w:r>
+      <w:r>
+        <w:rPr>
+          <w:rFonts w:ascii="Times New Roman" w:hAnsi="Times New Roman" w:cs="Times New Roman"/>
+          <w:sz w:val="24"/>
+          <w:szCs w:val="24"/>
+        </w:rPr>
+        <w:t xml:space="preserve">achieve </w:t>
+      </w:r>
+      <w:r>
+        <w:rPr>
+          <w:rFonts w:ascii="Times New Roman" w:hAnsi="Times New Roman" w:cs="Times New Roman"/>
+          <w:sz w:val="24"/>
+          <w:szCs w:val="24"/>
+        </w:rPr>
+        <w:t>a music playing function, finish the</w:t>
+      </w:r>
+      <w:r>
+        <w:rPr>
+          <w:rFonts w:ascii="Times New Roman" w:hAnsi="Times New Roman" w:cs="Times New Roman"/>
+          <w:sz w:val="24"/>
+          <w:szCs w:val="24"/>
+        </w:rPr>
+        <w:t xml:space="preserve"> UI for the program and </w:t>
+      </w:r>
+      <w:r>
+        <w:rPr>
+          <w:rFonts w:ascii="Times New Roman" w:hAnsi="Times New Roman" w:cs="Times New Roman"/>
+          <w:sz w:val="24"/>
+          <w:szCs w:val="24"/>
+        </w:rPr>
+        <w:t xml:space="preserve">to </w:t>
+      </w:r>
+      <w:r>
+        <w:rPr>
+          <w:rFonts w:ascii="Times New Roman" w:hAnsi="Times New Roman" w:cs="Times New Roman"/>
+          <w:sz w:val="24"/>
+          <w:szCs w:val="24"/>
+        </w:rPr>
+        <w:t>set up the base for the server which we are going to use in Sprint 2.</w:t>
+      </w:r>
+    </w:p>
+    <w:p>
+      <w:pPr>
+        <w:rPr>
+          <w:rFonts w:ascii="Times New Roman" w:hAnsi="Times New Roman" w:cs="Times New Roman"/>
+          <w:sz w:val="24"/>
+          <w:szCs w:val="24"/>
+        </w:rPr>
+      </w:pPr>
+    </w:p>
+    <w:p>
+      <w:pPr>
+        <w:rPr>
+          <w:rFonts w:ascii="Times New Roman" w:hAnsi="Times New Roman" w:cs="Times New Roman"/>
+          <w:b/>
+          <w:sz w:val="24"/>
+          <w:szCs w:val="24"/>
+        </w:rPr>
+      </w:pPr>
+      <w:r>
+        <w:rPr>
+          <w:rFonts w:ascii="Times New Roman" w:hAnsi="Times New Roman" w:cs="Times New Roman"/>
+          <w:b/>
           <w:sz w:val="24"/>
           <w:szCs w:val="24"/>
         </w:rPr>
@@ -254,192 +236,255 @@
     <w:p>
       <w:pPr>
         <w:rPr>
-          <w:rFonts w:ascii="Times New Roman" w:eastAsia="宋体" w:hAnsi="Times New Roman" w:cs="Times New Roman"/>
-          <w:color w:val="000000"/>
-          <w:kern w:val="0"/>
-          <w:sz w:val="24"/>
-          <w:szCs w:val="24"/>
-        </w:rPr>
-      </w:pPr>
-      <w:r>
-        <w:rPr>
-          <w:rFonts w:ascii="Times New Roman" w:eastAsia="宋体" w:hAnsi="Times New Roman" w:cs="Times New Roman"/>
-          <w:color w:val="000000"/>
-          <w:kern w:val="0"/>
-          <w:sz w:val="24"/>
-          <w:szCs w:val="24"/>
-        </w:rPr>
-        <w:t xml:space="preserve">User Story 1: </w:t>
-      </w:r>
-      <w:r>
-        <w:rPr>
-          <w:rFonts w:ascii="Times New Roman" w:eastAsia="宋体" w:hAnsi="Times New Roman" w:cs="Times New Roman"/>
-          <w:color w:val="000000"/>
-          <w:kern w:val="0"/>
-          <w:sz w:val="24"/>
-          <w:szCs w:val="24"/>
-        </w:rPr>
-        <w:t>As a user, I can see the complete program interface (UI) after the program runs</w:t>
-      </w:r>
-    </w:p>
-    <w:p>
-      <w:pPr>
-        <w:rPr>
-          <w:rFonts w:ascii="Times New Roman" w:eastAsia="宋体" w:hAnsi="Times New Roman" w:cs="Times New Roman"/>
-          <w:color w:val="000000"/>
-          <w:kern w:val="0"/>
-          <w:sz w:val="24"/>
-          <w:szCs w:val="24"/>
-        </w:rPr>
-      </w:pPr>
-      <w:r>
-        <w:rPr>
-          <w:rFonts w:ascii="Arial" w:hAnsi="Arial" w:cs="Arial"/>
-          <w:color w:val="222222"/>
+          <w:rFonts w:ascii="Times New Roman" w:eastAsia="SimSun" w:hAnsi="Times New Roman" w:cs="Times New Roman"/>
+          <w:color w:val="000000"/>
+          <w:kern w:val="0"/>
+          <w:sz w:val="24"/>
+          <w:szCs w:val="24"/>
+        </w:rPr>
+      </w:pPr>
+    </w:p>
+    <w:p>
+      <w:pPr>
+        <w:rPr>
+          <w:rFonts w:ascii="Times New Roman" w:eastAsia="SimSun" w:hAnsi="Times New Roman" w:cs="Times New Roman"/>
+          <w:color w:val="000000"/>
+          <w:kern w:val="0"/>
+          <w:sz w:val="24"/>
+          <w:szCs w:val="24"/>
+        </w:rPr>
+      </w:pPr>
+      <w:r>
+        <w:rPr>
+          <w:rFonts w:ascii="Times New Roman" w:eastAsia="SimSun" w:hAnsi="Times New Roman" w:cs="Times New Roman"/>
+          <w:color w:val="000000"/>
+          <w:kern w:val="0"/>
+          <w:sz w:val="24"/>
+          <w:szCs w:val="24"/>
+        </w:rPr>
+        <w:t>User Story 1: As a user, I can see the complete program interface (UI) after the program runs</w:t>
+      </w:r>
+    </w:p>
+    <w:p>
+      <w:pPr>
+        <w:rPr>
+          <w:rFonts w:ascii="Times New Roman" w:eastAsia="SimSun" w:hAnsi="Times New Roman" w:cs="Times New Roman"/>
+          <w:color w:val="000000"/>
+          <w:kern w:val="0"/>
+          <w:sz w:val="24"/>
+          <w:szCs w:val="24"/>
+        </w:rPr>
+      </w:pPr>
+      <w:r>
+        <w:rPr>
+          <w:rFonts w:ascii="Times New Roman" w:eastAsia="SimSun" w:hAnsi="Times New Roman" w:cs="Times New Roman"/>
+          <w:color w:val="000000"/>
+          <w:kern w:val="0"/>
+          <w:sz w:val="24"/>
+          <w:szCs w:val="24"/>
+        </w:rPr>
+        <w:t>Tasks:</w:t>
+      </w:r>
+    </w:p>
+    <w:p>
+      <w:pPr>
+        <w:ind w:left="420"/>
+        <w:rPr>
+          <w:rFonts w:ascii="Times New Roman" w:eastAsia="SimSun" w:hAnsi="Times New Roman" w:cs="Times New Roman"/>
+          <w:color w:val="000000"/>
+          <w:kern w:val="0"/>
+          <w:sz w:val="24"/>
+          <w:szCs w:val="24"/>
+        </w:rPr>
+      </w:pPr>
+      <w:r>
+        <w:rPr>
+          <w:rFonts w:ascii="Times New Roman" w:hAnsi="Times New Roman" w:cs="Times New Roman"/>
+          <w:color w:val="222222"/>
+          <w:sz w:val="24"/>
+          <w:szCs w:val="24"/>
           <w:lang w:val="en"/>
         </w:rPr>
         <w:t xml:space="preserve">a) </w:t>
       </w:r>
       <w:r>
         <w:rPr>
-          <w:rFonts w:ascii="Arial" w:hAnsi="Arial" w:cs="Arial"/>
-          <w:color w:val="222222"/>
+          <w:rFonts w:ascii="Times New Roman" w:hAnsi="Times New Roman" w:cs="Times New Roman"/>
+          <w:color w:val="222222"/>
+          <w:sz w:val="24"/>
+          <w:szCs w:val="24"/>
           <w:lang w:val="en"/>
         </w:rPr>
         <w:t>D</w:t>
       </w:r>
       <w:r>
         <w:rPr>
-          <w:rFonts w:ascii="Arial" w:hAnsi="Arial" w:cs="Arial"/>
-          <w:color w:val="222222"/>
+          <w:rFonts w:ascii="Times New Roman" w:hAnsi="Times New Roman" w:cs="Times New Roman"/>
+          <w:color w:val="222222"/>
+          <w:sz w:val="24"/>
+          <w:szCs w:val="24"/>
           <w:lang w:val="en"/>
         </w:rPr>
         <w:t>ecision making:</w:t>
       </w:r>
       <w:r>
         <w:rPr>
-          <w:rFonts w:ascii="Arial" w:hAnsi="Arial" w:cs="Arial"/>
-          <w:color w:val="222222"/>
+          <w:rFonts w:ascii="Times New Roman" w:hAnsi="Times New Roman" w:cs="Times New Roman"/>
+          <w:color w:val="222222"/>
+          <w:sz w:val="24"/>
+          <w:szCs w:val="24"/>
           <w:lang w:val="en"/>
         </w:rPr>
         <w:br/>
       </w:r>
       <w:r>
         <w:rPr>
-          <w:rFonts w:ascii="Arial" w:hAnsi="Arial" w:cs="Arial"/>
-          <w:color w:val="222222"/>
+          <w:rFonts w:ascii="Times New Roman" w:hAnsi="Times New Roman" w:cs="Times New Roman"/>
+          <w:color w:val="222222"/>
+          <w:sz w:val="24"/>
+          <w:szCs w:val="24"/>
           <w:lang w:val="en"/>
         </w:rPr>
         <w:t>1</w:t>
       </w:r>
       <w:r>
         <w:rPr>
-          <w:rFonts w:ascii="Arial" w:hAnsi="Arial" w:cs="Arial"/>
-          <w:color w:val="222222"/>
+          <w:rFonts w:ascii="Times New Roman" w:hAnsi="Times New Roman" w:cs="Times New Roman"/>
+          <w:color w:val="222222"/>
+          <w:sz w:val="24"/>
+          <w:szCs w:val="24"/>
           <w:lang w:val="en"/>
         </w:rPr>
         <w:t>. Determine the number of forms</w:t>
       </w:r>
       <w:r>
         <w:rPr>
-          <w:rFonts w:ascii="Arial" w:hAnsi="Arial" w:cs="Arial"/>
-          <w:color w:val="222222"/>
+          <w:rFonts w:ascii="Times New Roman" w:hAnsi="Times New Roman" w:cs="Times New Roman"/>
+          <w:color w:val="222222"/>
+          <w:sz w:val="24"/>
+          <w:szCs w:val="24"/>
           <w:lang w:val="en"/>
         </w:rPr>
         <w:br/>
       </w:r>
-      <w:r>
-        <w:rPr>
-          <w:rFonts w:ascii="Arial" w:hAnsi="Arial" w:cs="Arial"/>
-          <w:color w:val="222222"/>
+      <w:bookmarkStart w:id="0" w:name="_GoBack"/>
+      <w:bookmarkEnd w:id="0"/>
+      <w:r>
+        <w:rPr>
+          <w:rFonts w:ascii="Times New Roman" w:hAnsi="Times New Roman" w:cs="Times New Roman"/>
+          <w:color w:val="222222"/>
+          <w:sz w:val="24"/>
+          <w:szCs w:val="24"/>
           <w:lang w:val="en"/>
         </w:rPr>
         <w:t>2</w:t>
       </w:r>
       <w:r>
         <w:rPr>
-          <w:rFonts w:ascii="Arial" w:hAnsi="Arial" w:cs="Arial"/>
-          <w:color w:val="222222"/>
+          <w:rFonts w:ascii="Times New Roman" w:hAnsi="Times New Roman" w:cs="Times New Roman"/>
+          <w:color w:val="222222"/>
+          <w:sz w:val="24"/>
+          <w:szCs w:val="24"/>
           <w:lang w:val="en"/>
         </w:rPr>
         <w:t>. Determine the controls in each form</w:t>
       </w:r>
       <w:r>
         <w:rPr>
-          <w:rFonts w:ascii="Arial" w:hAnsi="Arial" w:cs="Arial"/>
-          <w:color w:val="222222"/>
+          <w:rFonts w:ascii="Times New Roman" w:hAnsi="Times New Roman" w:cs="Times New Roman"/>
+          <w:color w:val="222222"/>
+          <w:sz w:val="24"/>
+          <w:szCs w:val="24"/>
           <w:lang w:val="en"/>
         </w:rPr>
         <w:br/>
       </w:r>
       <w:r>
         <w:rPr>
-          <w:rFonts w:ascii="Arial" w:hAnsi="Arial" w:cs="Arial"/>
-          <w:color w:val="222222"/>
+          <w:rFonts w:ascii="Times New Roman" w:hAnsi="Times New Roman" w:cs="Times New Roman"/>
+          <w:color w:val="222222"/>
+          <w:sz w:val="24"/>
+          <w:szCs w:val="24"/>
           <w:lang w:val="en"/>
         </w:rPr>
         <w:t>3</w:t>
       </w:r>
       <w:r>
         <w:rPr>
-          <w:rFonts w:ascii="Arial" w:hAnsi="Arial" w:cs="Arial"/>
-          <w:color w:val="222222"/>
+          <w:rFonts w:ascii="Times New Roman" w:hAnsi="Times New Roman" w:cs="Times New Roman"/>
+          <w:color w:val="222222"/>
+          <w:sz w:val="24"/>
+          <w:szCs w:val="24"/>
           <w:lang w:val="en"/>
         </w:rPr>
         <w:t>. Draw a sketch of each form</w:t>
       </w:r>
       <w:r>
         <w:rPr>
-          <w:rFonts w:ascii="Arial" w:hAnsi="Arial" w:cs="Arial"/>
-          <w:color w:val="222222"/>
+          <w:rFonts w:ascii="Times New Roman" w:hAnsi="Times New Roman" w:cs="Times New Roman"/>
+          <w:color w:val="222222"/>
+          <w:sz w:val="24"/>
+          <w:szCs w:val="24"/>
           <w:lang w:val="en"/>
         </w:rPr>
         <w:br/>
       </w:r>
       <w:r>
         <w:rPr>
-          <w:rFonts w:ascii="Arial" w:hAnsi="Arial" w:cs="Arial"/>
-          <w:color w:val="222222"/>
+          <w:rFonts w:ascii="Times New Roman" w:hAnsi="Times New Roman" w:cs="Times New Roman"/>
+          <w:color w:val="222222"/>
+          <w:sz w:val="24"/>
+          <w:szCs w:val="24"/>
           <w:lang w:val="en"/>
         </w:rPr>
         <w:t>4</w:t>
       </w:r>
       <w:r>
         <w:rPr>
-          <w:rFonts w:ascii="Arial" w:hAnsi="Arial" w:cs="Arial"/>
-          <w:color w:val="222222"/>
+          <w:rFonts w:ascii="Times New Roman" w:hAnsi="Times New Roman" w:cs="Times New Roman"/>
+          <w:color w:val="222222"/>
+          <w:sz w:val="24"/>
+          <w:szCs w:val="24"/>
           <w:lang w:val="en"/>
         </w:rPr>
         <w:t>. Determine the program tone</w:t>
       </w:r>
       <w:r>
         <w:rPr>
-          <w:rFonts w:ascii="Arial" w:hAnsi="Arial" w:cs="Arial"/>
-          <w:color w:val="222222"/>
+          <w:rFonts w:ascii="Times New Roman" w:hAnsi="Times New Roman" w:cs="Times New Roman"/>
+          <w:color w:val="222222"/>
+          <w:sz w:val="24"/>
+          <w:szCs w:val="24"/>
           <w:lang w:val="en"/>
         </w:rPr>
         <w:br/>
       </w:r>
       <w:r>
         <w:rPr>
-          <w:rFonts w:ascii="Arial" w:hAnsi="Arial" w:cs="Arial"/>
-          <w:color w:val="222222"/>
+          <w:rFonts w:ascii="Times New Roman" w:hAnsi="Times New Roman" w:cs="Times New Roman"/>
+          <w:color w:val="222222"/>
+          <w:sz w:val="24"/>
+          <w:szCs w:val="24"/>
           <w:lang w:val="en"/>
         </w:rPr>
         <w:t>5</w:t>
       </w:r>
       <w:r>
         <w:rPr>
-          <w:rFonts w:ascii="Arial" w:hAnsi="Arial" w:cs="Arial"/>
-          <w:color w:val="222222"/>
+          <w:rFonts w:ascii="Times New Roman" w:hAnsi="Times New Roman" w:cs="Times New Roman"/>
+          <w:color w:val="222222"/>
+          <w:sz w:val="24"/>
+          <w:szCs w:val="24"/>
           <w:lang w:val="en"/>
         </w:rPr>
         <w:t>. Determine menu content</w:t>
       </w:r>
       <w:r>
         <w:rPr>
-          <w:rFonts w:ascii="Arial" w:hAnsi="Arial" w:cs="Arial"/>
-          <w:color w:val="222222"/>
+          <w:rFonts w:ascii="Times New Roman" w:hAnsi="Times New Roman" w:cs="Times New Roman"/>
+          <w:color w:val="222222"/>
+          <w:sz w:val="24"/>
+          <w:szCs w:val="24"/>
           <w:lang w:val="en"/>
         </w:rPr>
         <w:br/>
@@ -447,48 +492,70 @@
       </w:r>
       <w:r>
         <w:rPr>
-          <w:rFonts w:ascii="Arial" w:hAnsi="Arial" w:cs="Arial"/>
-          <w:color w:val="222222"/>
+          <w:rFonts w:ascii="Times New Roman" w:hAnsi="Times New Roman" w:cs="Times New Roman"/>
+          <w:color w:val="222222"/>
+          <w:sz w:val="24"/>
+          <w:szCs w:val="24"/>
           <w:lang w:val="en"/>
         </w:rPr>
         <w:br/>
       </w:r>
       <w:r>
         <w:rPr>
-          <w:rFonts w:ascii="Arial" w:hAnsi="Arial" w:cs="Arial"/>
-          <w:color w:val="222222"/>
+          <w:rFonts w:ascii="Times New Roman" w:hAnsi="Times New Roman" w:cs="Times New Roman"/>
+          <w:color w:val="222222"/>
+          <w:sz w:val="24"/>
+          <w:szCs w:val="24"/>
           <w:lang w:val="en"/>
         </w:rPr>
         <w:t>1</w:t>
       </w:r>
       <w:r>
         <w:rPr>
-          <w:rFonts w:ascii="Arial" w:hAnsi="Arial" w:cs="Arial"/>
-          <w:color w:val="222222"/>
+          <w:rFonts w:ascii="Times New Roman" w:hAnsi="Times New Roman" w:cs="Times New Roman"/>
+          <w:color w:val="222222"/>
+          <w:sz w:val="24"/>
+          <w:szCs w:val="24"/>
           <w:lang w:val="en"/>
         </w:rPr>
-        <w:t>. draw the graph for the UI</w:t>
-      </w:r>
-      <w:r>
-        <w:rPr>
-          <w:rFonts w:ascii="Arial" w:hAnsi="Arial" w:cs="Arial"/>
-          <w:color w:val="222222"/>
+        <w:t>. D</w:t>
+      </w:r>
+      <w:r>
+        <w:rPr>
+          <w:rFonts w:ascii="Times New Roman" w:hAnsi="Times New Roman" w:cs="Times New Roman"/>
+          <w:color w:val="222222"/>
+          <w:sz w:val="24"/>
+          <w:szCs w:val="24"/>
           <w:lang w:val="en"/>
         </w:rPr>
+        <w:t>raw the graph for the UI</w:t>
+      </w:r>
+      <w:r>
+        <w:rPr>
+          <w:rFonts w:ascii="Times New Roman" w:hAnsi="Times New Roman" w:cs="Times New Roman"/>
+          <w:color w:val="222222"/>
+          <w:sz w:val="24"/>
+          <w:szCs w:val="24"/>
+          <w:lang w:val="en"/>
+        </w:rPr>
         <w:br/>
       </w:r>
       <w:r>
         <w:rPr>
-          <w:rFonts w:ascii="Arial" w:hAnsi="Arial" w:cs="Arial"/>
-          <w:color w:val="222222"/>
+          <w:rFonts w:ascii="Times New Roman" w:hAnsi="Times New Roman" w:cs="Times New Roman"/>
+          <w:color w:val="222222"/>
+          <w:sz w:val="24"/>
+          <w:szCs w:val="24"/>
           <w:lang w:val="en"/>
         </w:rPr>
         <w:t>2</w:t>
       </w:r>
       <w:r>
         <w:rPr>
-          <w:rFonts w:ascii="Arial" w:hAnsi="Arial" w:cs="Arial"/>
-          <w:color w:val="222222"/>
+          <w:rFonts w:ascii="Times New Roman" w:hAnsi="Times New Roman" w:cs="Times New Roman"/>
+          <w:color w:val="222222"/>
+          <w:sz w:val="24"/>
+          <w:szCs w:val="24"/>
           <w:lang w:val="en"/>
         </w:rPr>
         <w:t>. Make the UI in MFC</w:t>
@@ -497,58 +564,48 @@
     <w:p>
       <w:pPr>
         <w:rPr>
-          <w:rFonts w:ascii="Times New Roman" w:eastAsia="宋体" w:hAnsi="Times New Roman" w:cs="Times New Roman"/>
-          <w:color w:val="000000"/>
-          <w:kern w:val="0"/>
-          <w:sz w:val="24"/>
-          <w:szCs w:val="24"/>
-        </w:rPr>
-      </w:pPr>
-    </w:p>
-    <w:p>
-      <w:pPr>
-        <w:rPr>
-          <w:rFonts w:ascii="Times New Roman" w:eastAsia="宋体" w:hAnsi="Times New Roman" w:cs="Times New Roman" w:hint="eastAsia"/>
-          <w:color w:val="000000"/>
-          <w:kern w:val="0"/>
-          <w:sz w:val="24"/>
-          <w:szCs w:val="24"/>
-        </w:rPr>
-      </w:pPr>
-    </w:p>
-    <w:p>
-      <w:pPr>
-        <w:rPr>
-          <w:rFonts w:ascii="Times New Roman" w:eastAsia="宋体" w:hAnsi="Times New Roman" w:cs="Times New Roman"/>
-          <w:color w:val="000000"/>
-          <w:kern w:val="0"/>
-          <w:sz w:val="24"/>
-          <w:szCs w:val="24"/>
-        </w:rPr>
-      </w:pPr>
-      <w:r>
-        <w:rPr>
-          <w:rFonts w:ascii="Times New Roman" w:eastAsia="宋体" w:hAnsi="Times New Roman" w:cs="Times New Roman"/>
-          <w:color w:val="000000"/>
-          <w:kern w:val="0"/>
-          <w:sz w:val="24"/>
-          <w:szCs w:val="24"/>
-        </w:rPr>
-        <w:t xml:space="preserve">User Story </w:t>
-      </w:r>
-      <w:r>
-        <w:rPr>
-          <w:rFonts w:ascii="Times New Roman" w:eastAsia="宋体" w:hAnsi="Times New Roman" w:cs="Times New Roman"/>
-          <w:color w:val="000000"/>
-          <w:kern w:val="0"/>
-          <w:sz w:val="24"/>
-          <w:szCs w:val="24"/>
-        </w:rPr>
-        <w:t>2:</w:t>
-      </w:r>
-      <w:r>
-        <w:rPr>
-          <w:rFonts w:ascii="Times New Roman" w:eastAsia="宋体" w:hAnsi="Times New Roman" w:cs="Times New Roman"/>
+          <w:rFonts w:ascii="Times New Roman" w:eastAsia="SimSun" w:hAnsi="Times New Roman" w:cs="Times New Roman"/>
+          <w:color w:val="000000"/>
+          <w:kern w:val="0"/>
+          <w:sz w:val="24"/>
+          <w:szCs w:val="24"/>
+        </w:rPr>
+      </w:pPr>
+    </w:p>
+    <w:p>
+      <w:pPr>
+        <w:rPr>
+          <w:rFonts w:ascii="Times New Roman" w:eastAsia="SimSun" w:hAnsi="Times New Roman" w:cs="Times New Roman"/>
+          <w:color w:val="000000"/>
+          <w:kern w:val="0"/>
+          <w:sz w:val="24"/>
+          <w:szCs w:val="24"/>
+        </w:rPr>
+      </w:pPr>
+    </w:p>
+    <w:p>
+      <w:pPr>
+        <w:rPr>
+          <w:rFonts w:ascii="Times New Roman" w:eastAsia="SimSun" w:hAnsi="Times New Roman" w:cs="Times New Roman"/>
+          <w:color w:val="000000"/>
+          <w:kern w:val="0"/>
+          <w:sz w:val="24"/>
+          <w:szCs w:val="24"/>
+        </w:rPr>
+      </w:pPr>
+      <w:r>
+        <w:rPr>
+          <w:rFonts w:ascii="Times New Roman" w:eastAsia="SimSun" w:hAnsi="Times New Roman" w:cs="Times New Roman"/>
+          <w:color w:val="000000"/>
+          <w:kern w:val="0"/>
+          <w:sz w:val="24"/>
+          <w:szCs w:val="24"/>
+        </w:rPr>
+        <w:t>User Story 2:</w:t>
+      </w:r>
+      <w:r>
+        <w:rPr>
+          <w:rFonts w:ascii="Times New Roman" w:eastAsia="SimSun" w:hAnsi="Times New Roman" w:cs="Times New Roman"/>
           <w:color w:val="000000"/>
           <w:kern w:val="0"/>
           <w:sz w:val="24"/>
@@ -560,16 +617,38 @@
     <w:p>
       <w:pPr>
         <w:rPr>
-          <w:rFonts w:ascii="Times New Roman" w:eastAsia="宋体" w:hAnsi="Times New Roman" w:cs="Times New Roman" w:hint="eastAsia"/>
-          <w:color w:val="000000"/>
-          <w:kern w:val="0"/>
-          <w:sz w:val="24"/>
-          <w:szCs w:val="24"/>
-        </w:rPr>
-      </w:pPr>
-      <w:r>
-        <w:rPr>
-          <w:rFonts w:ascii="Times New Roman" w:eastAsia="宋体" w:hAnsi="Times New Roman" w:cs="Times New Roman"/>
+          <w:rFonts w:ascii="Times New Roman" w:eastAsia="SimSun" w:hAnsi="Times New Roman" w:cs="Times New Roman"/>
+          <w:color w:val="000000"/>
+          <w:kern w:val="0"/>
+          <w:sz w:val="24"/>
+          <w:szCs w:val="24"/>
+        </w:rPr>
+      </w:pPr>
+      <w:r>
+        <w:rPr>
+          <w:rFonts w:ascii="Times New Roman" w:eastAsia="SimSun" w:hAnsi="Times New Roman" w:cs="Times New Roman"/>
+          <w:color w:val="000000"/>
+          <w:kern w:val="0"/>
+          <w:sz w:val="24"/>
+          <w:szCs w:val="24"/>
+        </w:rPr>
+        <w:t>Tasks:</w:t>
+      </w:r>
+    </w:p>
+    <w:p>
+      <w:pPr>
+        <w:ind w:firstLine="420"/>
+        <w:rPr>
+          <w:rFonts w:ascii="Times New Roman" w:eastAsia="SimSun" w:hAnsi="Times New Roman" w:cs="Times New Roman"/>
+          <w:color w:val="000000"/>
+          <w:kern w:val="0"/>
+          <w:sz w:val="24"/>
+          <w:szCs w:val="24"/>
+        </w:rPr>
+      </w:pPr>
+      <w:r>
+        <w:rPr>
+          <w:rFonts w:ascii="Times New Roman" w:eastAsia="SimSun" w:hAnsi="Times New Roman" w:cs="Times New Roman"/>
           <w:color w:val="000000"/>
           <w:kern w:val="0"/>
           <w:sz w:val="24"/>
@@ -579,27 +658,17 @@
       </w:r>
       <w:r>
         <w:rPr>
-          <w:rFonts w:ascii="Times New Roman" w:eastAsia="宋体" w:hAnsi="Times New Roman" w:cs="Times New Roman"/>
-          <w:color w:val="000000"/>
-          <w:kern w:val="0"/>
-          <w:sz w:val="24"/>
-          <w:szCs w:val="24"/>
-        </w:rPr>
-        <w:t xml:space="preserve"> </w:t>
-      </w:r>
-      <w:r>
-        <w:rPr>
-          <w:rFonts w:ascii="Times New Roman" w:eastAsia="宋体" w:hAnsi="Times New Roman" w:cs="Times New Roman"/>
-          <w:color w:val="000000"/>
-          <w:kern w:val="0"/>
-          <w:sz w:val="24"/>
-          <w:szCs w:val="24"/>
-        </w:rPr>
-        <w:t>Learn how to read and write audio files</w:t>
-      </w:r>
-      <w:r>
-        <w:rPr>
-          <w:rFonts w:ascii="Times New Roman" w:eastAsia="宋体" w:hAnsi="Times New Roman" w:cs="Times New Roman"/>
+          <w:rFonts w:ascii="Times New Roman" w:eastAsia="SimSun" w:hAnsi="Times New Roman" w:cs="Times New Roman"/>
+          <w:color w:val="000000"/>
+          <w:kern w:val="0"/>
+          <w:sz w:val="24"/>
+          <w:szCs w:val="24"/>
+        </w:rPr>
+        <w:t xml:space="preserve"> Learn how to read and write audio files</w:t>
+      </w:r>
+      <w:r>
+        <w:rPr>
+          <w:rFonts w:ascii="Times New Roman" w:eastAsia="SimSun" w:hAnsi="Times New Roman" w:cs="Times New Roman"/>
           <w:color w:val="000000"/>
           <w:kern w:val="0"/>
           <w:sz w:val="24"/>
@@ -610,17 +679,18 @@
     </w:p>
     <w:p>
       <w:pPr>
-        <w:rPr>
-          <w:rFonts w:ascii="Times New Roman" w:eastAsia="宋体" w:hAnsi="Times New Roman" w:cs="Times New Roman"/>
-          <w:color w:val="000000"/>
-          <w:kern w:val="0"/>
-          <w:sz w:val="24"/>
-          <w:szCs w:val="24"/>
-        </w:rPr>
-      </w:pPr>
-      <w:r>
-        <w:rPr>
-          <w:rFonts w:ascii="Times New Roman" w:eastAsia="宋体" w:hAnsi="Times New Roman" w:cs="Times New Roman"/>
+        <w:ind w:firstLine="420"/>
+        <w:rPr>
+          <w:rFonts w:ascii="Times New Roman" w:eastAsia="SimSun" w:hAnsi="Times New Roman" w:cs="Times New Roman"/>
+          <w:color w:val="000000"/>
+          <w:kern w:val="0"/>
+          <w:sz w:val="24"/>
+          <w:szCs w:val="24"/>
+        </w:rPr>
+      </w:pPr>
+      <w:r>
+        <w:rPr>
+          <w:rFonts w:ascii="Times New Roman" w:eastAsia="SimSun" w:hAnsi="Times New Roman" w:cs="Times New Roman"/>
           <w:color w:val="000000"/>
           <w:kern w:val="0"/>
           <w:sz w:val="24"/>
@@ -630,7 +700,7 @@
       </w:r>
       <w:r>
         <w:rPr>
-          <w:rFonts w:ascii="Times New Roman" w:eastAsia="宋体" w:hAnsi="Times New Roman" w:cs="Times New Roman"/>
+          <w:rFonts w:ascii="Times New Roman" w:eastAsia="SimSun" w:hAnsi="Times New Roman" w:cs="Times New Roman"/>
           <w:color w:val="000000"/>
           <w:kern w:val="0"/>
           <w:sz w:val="24"/>
@@ -641,17 +711,18 @@
     </w:p>
     <w:p>
       <w:pPr>
-        <w:rPr>
-          <w:rFonts w:ascii="Times New Roman" w:eastAsia="宋体" w:hAnsi="Times New Roman" w:cs="Times New Roman" w:hint="eastAsia"/>
-          <w:color w:val="000000"/>
-          <w:kern w:val="0"/>
-          <w:sz w:val="24"/>
-          <w:szCs w:val="24"/>
-        </w:rPr>
-      </w:pPr>
-      <w:r>
-        <w:rPr>
-          <w:rFonts w:ascii="Times New Roman" w:eastAsia="宋体" w:hAnsi="Times New Roman" w:cs="Times New Roman"/>
+        <w:ind w:firstLine="420"/>
+        <w:rPr>
+          <w:rFonts w:ascii="Times New Roman" w:eastAsia="SimSun" w:hAnsi="Times New Roman" w:cs="Times New Roman"/>
+          <w:color w:val="000000"/>
+          <w:kern w:val="0"/>
+          <w:sz w:val="24"/>
+          <w:szCs w:val="24"/>
+        </w:rPr>
+      </w:pPr>
+      <w:r>
+        <w:rPr>
+          <w:rFonts w:ascii="Times New Roman" w:eastAsia="SimSun" w:hAnsi="Times New Roman" w:cs="Times New Roman"/>
           <w:color w:val="000000"/>
           <w:kern w:val="0"/>
           <w:sz w:val="24"/>
@@ -661,162 +732,223 @@
       </w:r>
       <w:r>
         <w:rPr>
-          <w:rFonts w:ascii="Times New Roman" w:eastAsia="宋体" w:hAnsi="Times New Roman" w:cs="Times New Roman"/>
-          <w:color w:val="000000"/>
-          <w:kern w:val="0"/>
-          <w:sz w:val="24"/>
-          <w:szCs w:val="24"/>
-        </w:rPr>
-        <w:t>write files to disk via I/O</w:t>
-      </w:r>
-    </w:p>
-    <w:p>
-      <w:pPr>
-        <w:rPr>
-          <w:rFonts w:ascii="Times New Roman" w:eastAsia="宋体" w:hAnsi="Times New Roman" w:cs="Times New Roman"/>
-          <w:color w:val="000000"/>
-          <w:kern w:val="0"/>
-          <w:sz w:val="24"/>
-          <w:szCs w:val="24"/>
-        </w:rPr>
-      </w:pPr>
-    </w:p>
-    <w:p>
-      <w:pPr>
-        <w:rPr>
-          <w:rFonts w:ascii="Times New Roman" w:eastAsia="宋体" w:hAnsi="Times New Roman" w:cs="Times New Roman" w:hint="eastAsia"/>
-          <w:color w:val="000000"/>
-          <w:kern w:val="0"/>
-          <w:sz w:val="24"/>
-          <w:szCs w:val="24"/>
-        </w:rPr>
-      </w:pPr>
-    </w:p>
-    <w:p>
-      <w:pPr>
-        <w:rPr>
-          <w:rFonts w:ascii="Times New Roman" w:eastAsia="宋体" w:hAnsi="Times New Roman" w:cs="Times New Roman"/>
-          <w:color w:val="000000"/>
-          <w:kern w:val="0"/>
-          <w:sz w:val="24"/>
-          <w:szCs w:val="24"/>
-        </w:rPr>
-      </w:pPr>
-      <w:r>
-        <w:rPr>
-          <w:rFonts w:ascii="Times New Roman" w:eastAsia="宋体" w:hAnsi="Times New Roman" w:cs="Times New Roman"/>
-          <w:color w:val="000000"/>
-          <w:kern w:val="0"/>
-          <w:sz w:val="24"/>
-          <w:szCs w:val="24"/>
-        </w:rPr>
-        <w:t xml:space="preserve">User Story </w:t>
-      </w:r>
-      <w:r>
-        <w:rPr>
-          <w:rFonts w:ascii="Times New Roman" w:eastAsia="宋体" w:hAnsi="Times New Roman" w:cs="Times New Roman"/>
-          <w:color w:val="000000"/>
-          <w:kern w:val="0"/>
-          <w:sz w:val="24"/>
-          <w:szCs w:val="24"/>
-        </w:rPr>
-        <w:t xml:space="preserve">3: </w:t>
-      </w:r>
-      <w:r>
-        <w:rPr>
-          <w:rFonts w:ascii="Times New Roman" w:eastAsia="宋体" w:hAnsi="Times New Roman" w:cs="Times New Roman"/>
-          <w:color w:val="000000"/>
-          <w:kern w:val="0"/>
-          <w:sz w:val="24"/>
-          <w:szCs w:val="24"/>
-        </w:rPr>
-        <w:t>As a user, I hope the program can help me determine whether a file is legal or not</w:t>
-      </w:r>
-    </w:p>
-    <w:p>
-      <w:pPr>
-        <w:rPr>
-          <w:rFonts w:ascii="Times New Roman" w:eastAsia="宋体" w:hAnsi="Times New Roman" w:cs="Times New Roman"/>
-          <w:color w:val="000000"/>
-          <w:kern w:val="0"/>
-          <w:sz w:val="24"/>
-          <w:szCs w:val="24"/>
-        </w:rPr>
-      </w:pPr>
-      <w:r>
-        <w:rPr>
-          <w:rFonts w:ascii="Arial" w:hAnsi="Arial" w:cs="Arial"/>
-          <w:color w:val="222222"/>
+          <w:rFonts w:ascii="Times New Roman" w:eastAsia="SimSun" w:hAnsi="Times New Roman" w:cs="Times New Roman"/>
+          <w:color w:val="000000"/>
+          <w:kern w:val="0"/>
+          <w:sz w:val="24"/>
+          <w:szCs w:val="24"/>
+        </w:rPr>
+        <w:t>W</w:t>
+      </w:r>
+      <w:r>
+        <w:rPr>
+          <w:rFonts w:ascii="Times New Roman" w:eastAsia="SimSun" w:hAnsi="Times New Roman" w:cs="Times New Roman"/>
+          <w:color w:val="000000"/>
+          <w:kern w:val="0"/>
+          <w:sz w:val="24"/>
+          <w:szCs w:val="24"/>
+        </w:rPr>
+        <w:t>rite files to disk via I/O</w:t>
+      </w:r>
+    </w:p>
+    <w:p>
+      <w:pPr>
+        <w:rPr>
+          <w:rFonts w:ascii="Times New Roman" w:eastAsia="SimSun" w:hAnsi="Times New Roman" w:cs="Times New Roman"/>
+          <w:color w:val="000000"/>
+          <w:kern w:val="0"/>
+          <w:sz w:val="24"/>
+          <w:szCs w:val="24"/>
+        </w:rPr>
+      </w:pPr>
+    </w:p>
+    <w:p>
+      <w:pPr>
+        <w:rPr>
+          <w:rFonts w:ascii="Times New Roman" w:eastAsia="SimSun" w:hAnsi="Times New Roman" w:cs="Times New Roman"/>
+          <w:color w:val="000000"/>
+          <w:kern w:val="0"/>
+          <w:sz w:val="24"/>
+          <w:szCs w:val="24"/>
+        </w:rPr>
+      </w:pPr>
+    </w:p>
+    <w:p>
+      <w:pPr>
+        <w:rPr>
+          <w:rFonts w:ascii="Times New Roman" w:eastAsia="SimSun" w:hAnsi="Times New Roman" w:cs="Times New Roman"/>
+          <w:color w:val="000000"/>
+          <w:kern w:val="0"/>
+          <w:sz w:val="24"/>
+          <w:szCs w:val="24"/>
+        </w:rPr>
+      </w:pPr>
+      <w:r>
+        <w:rPr>
+          <w:rFonts w:ascii="Times New Roman" w:eastAsia="SimSun" w:hAnsi="Times New Roman" w:cs="Times New Roman"/>
+          <w:color w:val="000000"/>
+          <w:kern w:val="0"/>
+          <w:sz w:val="24"/>
+          <w:szCs w:val="24"/>
+        </w:rPr>
+        <w:t xml:space="preserve">User Story 3: </w:t>
+      </w:r>
+      <w:r>
+        <w:rPr>
+          <w:rFonts w:ascii="Times New Roman" w:eastAsia="SimSun" w:hAnsi="Times New Roman" w:cs="Times New Roman"/>
+          <w:color w:val="000000"/>
+          <w:kern w:val="0"/>
+          <w:sz w:val="24"/>
+          <w:szCs w:val="24"/>
+        </w:rPr>
+        <w:t>As a user, I want the program to</w:t>
+      </w:r>
+      <w:r>
+        <w:rPr>
+          <w:rFonts w:ascii="Times New Roman" w:eastAsia="SimSun" w:hAnsi="Times New Roman" w:cs="Times New Roman"/>
+          <w:color w:val="000000"/>
+          <w:kern w:val="0"/>
+          <w:sz w:val="24"/>
+          <w:szCs w:val="24"/>
+        </w:rPr>
+        <w:t xml:space="preserve"> determine whether a file is legal or not</w:t>
+      </w:r>
+    </w:p>
+    <w:p>
+      <w:pPr>
+        <w:rPr>
+          <w:rFonts w:ascii="Times New Roman" w:hAnsi="Times New Roman" w:cs="Times New Roman"/>
+          <w:color w:val="222222"/>
+          <w:sz w:val="24"/>
+          <w:szCs w:val="24"/>
+        </w:rPr>
+      </w:pPr>
+      <w:r>
+        <w:rPr>
+          <w:rFonts w:ascii="Times New Roman" w:hAnsi="Times New Roman" w:cs="Times New Roman"/>
+          <w:color w:val="222222"/>
+          <w:sz w:val="24"/>
+          <w:szCs w:val="24"/>
+        </w:rPr>
+        <w:t>Tasks:</w:t>
+      </w:r>
+    </w:p>
+    <w:p>
+      <w:pPr>
+        <w:ind w:left="420"/>
+        <w:rPr>
+          <w:rFonts w:ascii="Times New Roman" w:eastAsia="SimSun" w:hAnsi="Times New Roman" w:cs="Times New Roman"/>
+          <w:color w:val="000000"/>
+          <w:kern w:val="0"/>
+          <w:sz w:val="24"/>
+          <w:szCs w:val="24"/>
+        </w:rPr>
+      </w:pPr>
+      <w:r>
+        <w:rPr>
+          <w:rFonts w:ascii="Times New Roman" w:hAnsi="Times New Roman" w:cs="Times New Roman"/>
+          <w:color w:val="222222"/>
+          <w:sz w:val="24"/>
+          <w:szCs w:val="24"/>
         </w:rPr>
         <w:t>1.</w:t>
       </w:r>
       <w:r>
         <w:rPr>
-          <w:rFonts w:ascii="Arial" w:hAnsi="Arial" w:cs="Arial"/>
-          <w:color w:val="222222"/>
+          <w:rFonts w:ascii="Times New Roman" w:hAnsi="Times New Roman" w:cs="Times New Roman"/>
+          <w:color w:val="222222"/>
+          <w:sz w:val="24"/>
+          <w:szCs w:val="24"/>
         </w:rPr>
         <w:t xml:space="preserve"> Learn the file header style of the mainstream audio format</w:t>
       </w:r>
       <w:r>
         <w:rPr>
-          <w:rFonts w:ascii="Arial" w:hAnsi="Arial" w:cs="Arial"/>
-          <w:color w:val="222222"/>
+          <w:rFonts w:ascii="Times New Roman" w:hAnsi="Times New Roman" w:cs="Times New Roman"/>
+          <w:color w:val="222222"/>
+          <w:sz w:val="24"/>
+          <w:szCs w:val="24"/>
         </w:rPr>
         <w:br/>
       </w:r>
       <w:r>
         <w:rPr>
-          <w:rFonts w:ascii="Arial" w:hAnsi="Arial" w:cs="Arial"/>
-          <w:color w:val="222222"/>
+          <w:rFonts w:ascii="Times New Roman" w:hAnsi="Times New Roman" w:cs="Times New Roman"/>
+          <w:color w:val="222222"/>
+          <w:sz w:val="24"/>
+          <w:szCs w:val="24"/>
         </w:rPr>
         <w:t>2.</w:t>
       </w:r>
       <w:r>
         <w:rPr>
-          <w:rFonts w:ascii="Arial" w:hAnsi="Arial" w:cs="Arial"/>
-          <w:color w:val="222222"/>
-        </w:rPr>
-        <w:t xml:space="preserve"> read the file header of the file</w:t>
-      </w:r>
-      <w:r>
-        <w:rPr>
-          <w:rFonts w:ascii="Arial" w:hAnsi="Arial" w:cs="Arial"/>
-          <w:color w:val="222222"/>
+          <w:rFonts w:ascii="Times New Roman" w:hAnsi="Times New Roman" w:cs="Times New Roman"/>
+          <w:color w:val="222222"/>
+          <w:sz w:val="24"/>
+          <w:szCs w:val="24"/>
+        </w:rPr>
+        <w:t xml:space="preserve"> R</w:t>
+      </w:r>
+      <w:r>
+        <w:rPr>
+          <w:rFonts w:ascii="Times New Roman" w:hAnsi="Times New Roman" w:cs="Times New Roman"/>
+          <w:color w:val="222222"/>
+          <w:sz w:val="24"/>
+          <w:szCs w:val="24"/>
+        </w:rPr>
+        <w:t>ead the file header of the file</w:t>
+      </w:r>
+      <w:r>
+        <w:rPr>
+          <w:rFonts w:ascii="Times New Roman" w:hAnsi="Times New Roman" w:cs="Times New Roman"/>
+          <w:color w:val="222222"/>
+          <w:sz w:val="24"/>
+          <w:szCs w:val="24"/>
         </w:rPr>
         <w:br/>
       </w:r>
       <w:r>
         <w:rPr>
-          <w:rFonts w:ascii="Arial" w:hAnsi="Arial" w:cs="Arial"/>
-          <w:color w:val="222222"/>
+          <w:rFonts w:ascii="Times New Roman" w:hAnsi="Times New Roman" w:cs="Times New Roman"/>
+          <w:color w:val="222222"/>
+          <w:sz w:val="24"/>
+          <w:szCs w:val="24"/>
         </w:rPr>
         <w:t>3.</w:t>
       </w:r>
       <w:r>
         <w:rPr>
-          <w:rFonts w:ascii="Arial" w:hAnsi="Arial" w:cs="Arial"/>
-          <w:color w:val="222222"/>
+          <w:rFonts w:ascii="Times New Roman" w:hAnsi="Times New Roman" w:cs="Times New Roman"/>
+          <w:color w:val="222222"/>
+          <w:sz w:val="24"/>
+          <w:szCs w:val="24"/>
         </w:rPr>
         <w:t xml:space="preserve"> Compare the header of the input file with the standard library to determine if the file is a legal audio file (this standard library is the control library for the file format and its correct file header)</w:t>
       </w:r>
       <w:r>
         <w:rPr>
-          <w:rFonts w:ascii="Arial" w:hAnsi="Arial" w:cs="Arial"/>
-          <w:color w:val="222222"/>
+          <w:rFonts w:ascii="Times New Roman" w:hAnsi="Times New Roman" w:cs="Times New Roman"/>
+          <w:color w:val="222222"/>
+          <w:sz w:val="24"/>
+          <w:szCs w:val="24"/>
         </w:rPr>
         <w:br/>
       </w:r>
       <w:r>
         <w:rPr>
-          <w:rFonts w:ascii="Arial" w:hAnsi="Arial" w:cs="Arial"/>
-          <w:color w:val="222222"/>
+          <w:rFonts w:ascii="Times New Roman" w:hAnsi="Times New Roman" w:cs="Times New Roman"/>
+          <w:color w:val="222222"/>
+          <w:sz w:val="24"/>
+          <w:szCs w:val="24"/>
         </w:rPr>
         <w:t>4.</w:t>
       </w:r>
       <w:r>
         <w:rPr>
-          <w:rFonts w:ascii="Arial" w:hAnsi="Arial" w:cs="Arial"/>
-          <w:color w:val="222222"/>
+          <w:rFonts w:ascii="Times New Roman" w:hAnsi="Times New Roman" w:cs="Times New Roman"/>
+          <w:color w:val="222222"/>
+          <w:sz w:val="24"/>
+          <w:szCs w:val="24"/>
         </w:rPr>
         <w:t xml:space="preserve"> Find the actual audio format and verify the integrity of the file as directed by the file header</w:t>
       </w:r>
@@ -824,58 +956,48 @@
     <w:p>
       <w:pPr>
         <w:rPr>
-          <w:rFonts w:ascii="Times New Roman" w:eastAsia="宋体" w:hAnsi="Times New Roman" w:cs="Times New Roman"/>
-          <w:color w:val="000000"/>
-          <w:kern w:val="0"/>
-          <w:sz w:val="24"/>
-          <w:szCs w:val="24"/>
-        </w:rPr>
-      </w:pPr>
-    </w:p>
-    <w:p>
-      <w:pPr>
-        <w:rPr>
-          <w:rFonts w:ascii="Times New Roman" w:eastAsia="宋体" w:hAnsi="Times New Roman" w:cs="Times New Roman" w:hint="eastAsia"/>
-          <w:color w:val="000000"/>
-          <w:kern w:val="0"/>
-          <w:sz w:val="24"/>
-          <w:szCs w:val="24"/>
-        </w:rPr>
-      </w:pPr>
-    </w:p>
-    <w:p>
-      <w:pPr>
-        <w:rPr>
-          <w:rFonts w:ascii="Times New Roman" w:eastAsia="宋体" w:hAnsi="Times New Roman" w:cs="Times New Roman"/>
-          <w:color w:val="000000"/>
-          <w:kern w:val="0"/>
-          <w:sz w:val="24"/>
-          <w:szCs w:val="24"/>
-        </w:rPr>
-      </w:pPr>
-      <w:r>
-        <w:rPr>
-          <w:rFonts w:ascii="Times New Roman" w:eastAsia="宋体" w:hAnsi="Times New Roman" w:cs="Times New Roman"/>
-          <w:color w:val="000000"/>
-          <w:kern w:val="0"/>
-          <w:sz w:val="24"/>
-          <w:szCs w:val="24"/>
-        </w:rPr>
-        <w:t xml:space="preserve">User Story </w:t>
-      </w:r>
-      <w:r>
-        <w:rPr>
-          <w:rFonts w:ascii="Times New Roman" w:eastAsia="宋体" w:hAnsi="Times New Roman" w:cs="Times New Roman"/>
-          <w:color w:val="000000"/>
-          <w:kern w:val="0"/>
-          <w:sz w:val="24"/>
-          <w:szCs w:val="24"/>
-        </w:rPr>
-        <w:t xml:space="preserve">4: </w:t>
-      </w:r>
-      <w:r>
-        <w:rPr>
-          <w:rFonts w:ascii="Times New Roman" w:eastAsia="宋体" w:hAnsi="Times New Roman" w:cs="Times New Roman"/>
+          <w:rFonts w:ascii="Times New Roman" w:eastAsia="SimSun" w:hAnsi="Times New Roman" w:cs="Times New Roman"/>
+          <w:color w:val="000000"/>
+          <w:kern w:val="0"/>
+          <w:sz w:val="24"/>
+          <w:szCs w:val="24"/>
+        </w:rPr>
+      </w:pPr>
+    </w:p>
+    <w:p>
+      <w:pPr>
+        <w:rPr>
+          <w:rFonts w:ascii="Times New Roman" w:eastAsia="SimSun" w:hAnsi="Times New Roman" w:cs="Times New Roman"/>
+          <w:color w:val="000000"/>
+          <w:kern w:val="0"/>
+          <w:sz w:val="24"/>
+          <w:szCs w:val="24"/>
+        </w:rPr>
+      </w:pPr>
+    </w:p>
+    <w:p>
+      <w:pPr>
+        <w:rPr>
+          <w:rFonts w:ascii="Times New Roman" w:eastAsia="SimSun" w:hAnsi="Times New Roman" w:cs="Times New Roman"/>
+          <w:color w:val="000000"/>
+          <w:kern w:val="0"/>
+          <w:sz w:val="24"/>
+          <w:szCs w:val="24"/>
+        </w:rPr>
+      </w:pPr>
+      <w:r>
+        <w:rPr>
+          <w:rFonts w:ascii="Times New Roman" w:eastAsia="SimSun" w:hAnsi="Times New Roman" w:cs="Times New Roman"/>
+          <w:color w:val="000000"/>
+          <w:kern w:val="0"/>
+          <w:sz w:val="24"/>
+          <w:szCs w:val="24"/>
+        </w:rPr>
+        <w:t xml:space="preserve">User Story 4: </w:t>
+      </w:r>
+      <w:r>
+        <w:rPr>
+          <w:rFonts w:ascii="Times New Roman" w:eastAsia="SimSun" w:hAnsi="Times New Roman" w:cs="Times New Roman"/>
           <w:color w:val="000000"/>
           <w:kern w:val="0"/>
           <w:sz w:val="24"/>
@@ -887,117 +1009,160 @@
     <w:p>
       <w:pPr>
         <w:rPr>
-          <w:rFonts w:ascii="Times New Roman" w:eastAsia="宋体" w:hAnsi="Times New Roman" w:cs="Times New Roman"/>
-          <w:color w:val="000000"/>
-          <w:kern w:val="0"/>
-          <w:sz w:val="24"/>
-          <w:szCs w:val="24"/>
-        </w:rPr>
-      </w:pPr>
-      <w:r>
-        <w:rPr>
-          <w:rFonts w:ascii="Times New Roman" w:eastAsia="宋体" w:hAnsi="Times New Roman" w:cs="Times New Roman"/>
-          <w:color w:val="000000"/>
-          <w:kern w:val="0"/>
-          <w:sz w:val="24"/>
-          <w:szCs w:val="24"/>
-        </w:rPr>
-        <w:t>a) Decode the audio file as indicated in the file header of the file</w:t>
-      </w:r>
-    </w:p>
-    <w:p>
-      <w:pPr>
-        <w:rPr>
-          <w:rFonts w:ascii="Times New Roman" w:eastAsia="宋体" w:hAnsi="Times New Roman" w:cs="Times New Roman"/>
-          <w:color w:val="000000"/>
-          <w:kern w:val="0"/>
-          <w:sz w:val="24"/>
-          <w:szCs w:val="24"/>
-        </w:rPr>
-      </w:pPr>
-      <w:r>
-        <w:rPr>
-          <w:rFonts w:ascii="Times New Roman" w:eastAsia="宋体" w:hAnsi="Times New Roman" w:cs="Times New Roman"/>
-          <w:color w:val="000000"/>
-          <w:kern w:val="0"/>
-          <w:sz w:val="24"/>
-          <w:szCs w:val="24"/>
-        </w:rPr>
-        <w:lastRenderedPageBreak/>
-        <w:t>c) Make sure the player can play from any legal location in the audio file</w:t>
-      </w:r>
-    </w:p>
-    <w:p>
-      <w:pPr>
-        <w:rPr>
-          <w:rFonts w:ascii="Times New Roman" w:eastAsia="宋体" w:hAnsi="Times New Roman" w:cs="Times New Roman" w:hint="eastAsia"/>
-          <w:color w:val="000000"/>
-          <w:kern w:val="0"/>
-          <w:sz w:val="24"/>
-          <w:szCs w:val="24"/>
-        </w:rPr>
-      </w:pPr>
-      <w:r>
-        <w:rPr>
-          <w:rFonts w:ascii="Times New Roman" w:eastAsia="宋体" w:hAnsi="Times New Roman" w:cs="Times New Roman"/>
-          <w:color w:val="000000"/>
-          <w:kern w:val="0"/>
-          <w:sz w:val="24"/>
-          <w:szCs w:val="24"/>
-        </w:rPr>
-        <w:t>d) Make sure the player can stop playing at any legal location of the audio file weight</w:t>
-      </w:r>
-    </w:p>
-    <w:p>
-      <w:pPr>
-        <w:rPr>
-          <w:rFonts w:ascii="Times New Roman" w:eastAsia="宋体" w:hAnsi="Times New Roman" w:cs="Times New Roman"/>
-          <w:color w:val="000000"/>
-          <w:kern w:val="0"/>
-          <w:sz w:val="24"/>
-          <w:szCs w:val="24"/>
-        </w:rPr>
-      </w:pPr>
-    </w:p>
-    <w:p>
-      <w:pPr>
-        <w:rPr>
-          <w:rFonts w:ascii="Times New Roman" w:eastAsia="宋体" w:hAnsi="Times New Roman" w:cs="Times New Roman" w:hint="eastAsia"/>
-          <w:color w:val="000000"/>
-          <w:kern w:val="0"/>
-          <w:sz w:val="24"/>
-          <w:szCs w:val="24"/>
-        </w:rPr>
-      </w:pPr>
-    </w:p>
-    <w:p>
-      <w:pPr>
-        <w:rPr>
-          <w:rFonts w:ascii="Times New Roman" w:hAnsi="Times New Roman" w:cs="Times New Roman"/>
-          <w:color w:val="000000"/>
-          <w:sz w:val="24"/>
-          <w:szCs w:val="24"/>
-        </w:rPr>
-      </w:pPr>
-      <w:r>
-        <w:rPr>
-          <w:rFonts w:ascii="Times New Roman" w:eastAsia="宋体" w:hAnsi="Times New Roman" w:cs="Times New Roman"/>
-          <w:color w:val="000000"/>
-          <w:kern w:val="0"/>
-          <w:sz w:val="24"/>
-          <w:szCs w:val="24"/>
-        </w:rPr>
-        <w:t xml:space="preserve">User Story </w:t>
-      </w:r>
-      <w:r>
-        <w:rPr>
-          <w:rFonts w:ascii="Times New Roman" w:eastAsia="宋体" w:hAnsi="Times New Roman" w:cs="Times New Roman"/>
-          <w:color w:val="000000"/>
-          <w:kern w:val="0"/>
-          <w:sz w:val="24"/>
-          <w:szCs w:val="24"/>
-        </w:rPr>
-        <w:t>5</w:t>
+          <w:rFonts w:ascii="Times New Roman" w:eastAsia="SimSun" w:hAnsi="Times New Roman" w:cs="Times New Roman"/>
+          <w:color w:val="000000"/>
+          <w:kern w:val="0"/>
+          <w:sz w:val="24"/>
+          <w:szCs w:val="24"/>
+        </w:rPr>
+      </w:pPr>
+      <w:r>
+        <w:rPr>
+          <w:rFonts w:ascii="Times New Roman" w:eastAsia="SimSun" w:hAnsi="Times New Roman" w:cs="Times New Roman"/>
+          <w:color w:val="000000"/>
+          <w:kern w:val="0"/>
+          <w:sz w:val="24"/>
+          <w:szCs w:val="24"/>
+        </w:rPr>
+        <w:t>Tasks:</w:t>
+      </w:r>
+    </w:p>
+    <w:p>
+      <w:pPr>
+        <w:ind w:firstLine="420"/>
+        <w:rPr>
+          <w:rFonts w:ascii="Times New Roman" w:eastAsia="SimSun" w:hAnsi="Times New Roman" w:cs="Times New Roman"/>
+          <w:color w:val="000000"/>
+          <w:kern w:val="0"/>
+          <w:sz w:val="24"/>
+          <w:szCs w:val="24"/>
+        </w:rPr>
+      </w:pPr>
+      <w:r>
+        <w:rPr>
+          <w:rFonts w:ascii="Times New Roman" w:eastAsia="SimSun" w:hAnsi="Times New Roman" w:cs="Times New Roman"/>
+          <w:color w:val="000000"/>
+          <w:kern w:val="0"/>
+          <w:sz w:val="24"/>
+          <w:szCs w:val="24"/>
+        </w:rPr>
+        <w:t>1.</w:t>
+      </w:r>
+      <w:r>
+        <w:rPr>
+          <w:rFonts w:ascii="Times New Roman" w:eastAsia="SimSun" w:hAnsi="Times New Roman" w:cs="Times New Roman"/>
+          <w:color w:val="000000"/>
+          <w:kern w:val="0"/>
+          <w:sz w:val="24"/>
+          <w:szCs w:val="24"/>
+        </w:rPr>
+        <w:t xml:space="preserve"> Decode the audio file as indicated in the file header of the file</w:t>
+      </w:r>
+    </w:p>
+    <w:p>
+      <w:pPr>
+        <w:ind w:firstLine="420"/>
+        <w:rPr>
+          <w:rFonts w:ascii="Times New Roman" w:eastAsia="SimSun" w:hAnsi="Times New Roman" w:cs="Times New Roman"/>
+          <w:color w:val="000000"/>
+          <w:kern w:val="0"/>
+          <w:sz w:val="24"/>
+          <w:szCs w:val="24"/>
+        </w:rPr>
+      </w:pPr>
+      <w:r>
+        <w:rPr>
+          <w:rFonts w:ascii="Times New Roman" w:eastAsia="SimSun" w:hAnsi="Times New Roman" w:cs="Times New Roman"/>
+          <w:color w:val="000000"/>
+          <w:kern w:val="0"/>
+          <w:sz w:val="24"/>
+          <w:szCs w:val="24"/>
+        </w:rPr>
+        <w:t>2.</w:t>
+      </w:r>
+      <w:r>
+        <w:rPr>
+          <w:rFonts w:ascii="Times New Roman" w:eastAsia="SimSun" w:hAnsi="Times New Roman" w:cs="Times New Roman"/>
+          <w:color w:val="000000"/>
+          <w:kern w:val="0"/>
+          <w:sz w:val="24"/>
+          <w:szCs w:val="24"/>
+        </w:rPr>
+        <w:t xml:space="preserve"> Make sure the player can play from any legal location in the audio file</w:t>
+      </w:r>
+    </w:p>
+    <w:p>
+      <w:pPr>
+        <w:ind w:firstLine="420"/>
+        <w:rPr>
+          <w:rFonts w:ascii="Times New Roman" w:eastAsia="SimSun" w:hAnsi="Times New Roman" w:cs="Times New Roman"/>
+          <w:color w:val="000000"/>
+          <w:kern w:val="0"/>
+          <w:sz w:val="24"/>
+          <w:szCs w:val="24"/>
+        </w:rPr>
+      </w:pPr>
+      <w:r>
+        <w:rPr>
+          <w:rFonts w:ascii="Times New Roman" w:eastAsia="SimSun" w:hAnsi="Times New Roman" w:cs="Times New Roman"/>
+          <w:color w:val="000000"/>
+          <w:kern w:val="0"/>
+          <w:sz w:val="24"/>
+          <w:szCs w:val="24"/>
+        </w:rPr>
+        <w:t>3.</w:t>
+      </w:r>
+      <w:r>
+        <w:rPr>
+          <w:rFonts w:ascii="Times New Roman" w:eastAsia="SimSun" w:hAnsi="Times New Roman" w:cs="Times New Roman"/>
+          <w:color w:val="000000"/>
+          <w:kern w:val="0"/>
+          <w:sz w:val="24"/>
+          <w:szCs w:val="24"/>
+        </w:rPr>
+        <w:t xml:space="preserve"> Make sure the player can stop playing at any legal location of the audio file weight</w:t>
+      </w:r>
+    </w:p>
+    <w:p>
+      <w:pPr>
+        <w:rPr>
+          <w:rFonts w:ascii="Times New Roman" w:eastAsia="SimSun" w:hAnsi="Times New Roman" w:cs="Times New Roman"/>
+          <w:color w:val="000000"/>
+          <w:kern w:val="0"/>
+          <w:sz w:val="24"/>
+          <w:szCs w:val="24"/>
+        </w:rPr>
+      </w:pPr>
+    </w:p>
+    <w:p>
+      <w:pPr>
+        <w:rPr>
+          <w:rFonts w:ascii="Times New Roman" w:eastAsia="SimSun" w:hAnsi="Times New Roman" w:cs="Times New Roman"/>
+          <w:color w:val="000000"/>
+          <w:kern w:val="0"/>
+          <w:sz w:val="24"/>
+          <w:szCs w:val="24"/>
+        </w:rPr>
+      </w:pPr>
+    </w:p>
+    <w:p>
+      <w:pPr>
+        <w:rPr>
+          <w:rFonts w:ascii="Times New Roman" w:hAnsi="Times New Roman" w:cs="Times New Roman"/>
+          <w:color w:val="000000"/>
+          <w:sz w:val="24"/>
+          <w:szCs w:val="24"/>
+        </w:rPr>
+      </w:pPr>
+      <w:r>
+        <w:rPr>
+          <w:rFonts w:ascii="Times New Roman" w:eastAsia="SimSun" w:hAnsi="Times New Roman" w:cs="Times New Roman"/>
+          <w:color w:val="000000"/>
+          <w:kern w:val="0"/>
+          <w:sz w:val="24"/>
+          <w:szCs w:val="24"/>
+        </w:rPr>
+        <w:t>User Story 5</w:t>
       </w:r>
       <w:r>
         <w:rPr>
@@ -1021,225 +1186,309 @@
     <w:p>
       <w:pPr>
         <w:rPr>
-          <w:rFonts w:ascii="Arial" w:hAnsi="Arial" w:cs="Arial"/>
-          <w:color w:val="222222"/>
-        </w:rPr>
-      </w:pPr>
-      <w:r>
-        <w:rPr>
-          <w:rFonts w:ascii="Arial" w:hAnsi="Arial" w:cs="Arial"/>
-          <w:color w:val="222222"/>
+          <w:rFonts w:ascii="Times New Roman" w:hAnsi="Times New Roman" w:cs="Times New Roman"/>
+          <w:color w:val="222222"/>
+          <w:sz w:val="24"/>
+          <w:szCs w:val="24"/>
+        </w:rPr>
+      </w:pPr>
+      <w:r>
+        <w:rPr>
+          <w:rFonts w:ascii="Times New Roman" w:hAnsi="Times New Roman" w:cs="Times New Roman"/>
+          <w:color w:val="222222"/>
+          <w:sz w:val="24"/>
+          <w:szCs w:val="24"/>
+        </w:rPr>
+        <w:t>Tasks:</w:t>
+      </w:r>
+    </w:p>
+    <w:p>
+      <w:pPr>
+        <w:ind w:left="420"/>
+        <w:rPr>
+          <w:rFonts w:ascii="Times New Roman" w:hAnsi="Times New Roman" w:cs="Times New Roman"/>
+          <w:color w:val="222222"/>
+          <w:sz w:val="24"/>
+          <w:szCs w:val="24"/>
+        </w:rPr>
+      </w:pPr>
+      <w:r>
+        <w:rPr>
+          <w:rFonts w:ascii="Times New Roman" w:hAnsi="Times New Roman" w:cs="Times New Roman"/>
+          <w:color w:val="222222"/>
+          <w:sz w:val="24"/>
+          <w:szCs w:val="24"/>
         </w:rPr>
         <w:t xml:space="preserve">a) </w:t>
       </w:r>
       <w:r>
         <w:rPr>
-          <w:rFonts w:ascii="Arial" w:hAnsi="Arial" w:cs="Arial"/>
-          <w:color w:val="222222"/>
+          <w:rFonts w:ascii="Times New Roman" w:hAnsi="Times New Roman" w:cs="Times New Roman"/>
+          <w:color w:val="222222"/>
+          <w:sz w:val="24"/>
+          <w:szCs w:val="24"/>
         </w:rPr>
         <w:t>Group</w:t>
       </w:r>
       <w:r>
         <w:rPr>
-          <w:rFonts w:ascii="Arial" w:hAnsi="Arial" w:cs="Arial"/>
-          <w:color w:val="222222"/>
+          <w:rFonts w:ascii="Times New Roman" w:hAnsi="Times New Roman" w:cs="Times New Roman"/>
+          <w:color w:val="222222"/>
+          <w:sz w:val="24"/>
+          <w:szCs w:val="24"/>
         </w:rPr>
         <w:t xml:space="preserve"> decision:</w:t>
       </w:r>
       <w:r>
         <w:rPr>
-          <w:rFonts w:ascii="Arial" w:hAnsi="Arial" w:cs="Arial"/>
-          <w:color w:val="222222"/>
+          <w:rFonts w:ascii="Times New Roman" w:hAnsi="Times New Roman" w:cs="Times New Roman"/>
+          <w:color w:val="222222"/>
+          <w:sz w:val="24"/>
+          <w:szCs w:val="24"/>
         </w:rPr>
         <w:br/>
       </w:r>
       <w:r>
         <w:rPr>
-          <w:rFonts w:ascii="Arial" w:hAnsi="Arial" w:cs="Arial"/>
-          <w:color w:val="222222"/>
+          <w:rFonts w:ascii="Times New Roman" w:hAnsi="Times New Roman" w:cs="Times New Roman"/>
+          <w:color w:val="222222"/>
+          <w:sz w:val="24"/>
+          <w:szCs w:val="24"/>
         </w:rPr>
         <w:t>1</w:t>
       </w:r>
       <w:r>
         <w:rPr>
-          <w:rFonts w:ascii="Arial" w:hAnsi="Arial" w:cs="Arial"/>
-          <w:color w:val="222222"/>
+          <w:rFonts w:ascii="Times New Roman" w:hAnsi="Times New Roman" w:cs="Times New Roman"/>
+          <w:color w:val="222222"/>
+          <w:sz w:val="24"/>
+          <w:szCs w:val="24"/>
         </w:rPr>
         <w:t>. Determining the service framework for server implementation</w:t>
       </w:r>
       <w:r>
         <w:rPr>
-          <w:rFonts w:ascii="Arial" w:hAnsi="Arial" w:cs="Arial"/>
-          <w:color w:val="222222"/>
+          <w:rFonts w:ascii="Times New Roman" w:hAnsi="Times New Roman" w:cs="Times New Roman"/>
+          <w:color w:val="222222"/>
+          <w:sz w:val="24"/>
+          <w:szCs w:val="24"/>
         </w:rPr>
         <w:br/>
       </w:r>
       <w:r>
         <w:rPr>
-          <w:rFonts w:ascii="Arial" w:hAnsi="Arial" w:cs="Arial"/>
-          <w:color w:val="222222"/>
+          <w:rFonts w:ascii="Times New Roman" w:hAnsi="Times New Roman" w:cs="Times New Roman"/>
+          <w:color w:val="222222"/>
+          <w:sz w:val="24"/>
+          <w:szCs w:val="24"/>
         </w:rPr>
         <w:t>2</w:t>
       </w:r>
       <w:r>
         <w:rPr>
-          <w:rFonts w:ascii="Arial" w:hAnsi="Arial" w:cs="Arial"/>
-          <w:color w:val="222222"/>
+          <w:rFonts w:ascii="Times New Roman" w:hAnsi="Times New Roman" w:cs="Times New Roman"/>
+          <w:color w:val="222222"/>
+          <w:sz w:val="24"/>
+          <w:szCs w:val="24"/>
         </w:rPr>
         <w:t>. Determine the framework services used by the server</w:t>
       </w:r>
       <w:r>
         <w:rPr>
-          <w:rFonts w:ascii="Arial" w:hAnsi="Arial" w:cs="Arial"/>
-          <w:color w:val="222222"/>
+          <w:rFonts w:ascii="Times New Roman" w:hAnsi="Times New Roman" w:cs="Times New Roman"/>
+          <w:color w:val="222222"/>
+          <w:sz w:val="24"/>
+          <w:szCs w:val="24"/>
         </w:rPr>
         <w:br/>
       </w:r>
       <w:r>
         <w:rPr>
-          <w:rFonts w:ascii="Arial" w:hAnsi="Arial" w:cs="Arial"/>
-          <w:color w:val="222222"/>
+          <w:rFonts w:ascii="Times New Roman" w:hAnsi="Times New Roman" w:cs="Times New Roman"/>
+          <w:color w:val="222222"/>
+          <w:sz w:val="24"/>
+          <w:szCs w:val="24"/>
         </w:rPr>
         <w:t>3</w:t>
       </w:r>
       <w:r>
         <w:rPr>
-          <w:rFonts w:ascii="Arial" w:hAnsi="Arial" w:cs="Arial"/>
-          <w:color w:val="222222"/>
+          <w:rFonts w:ascii="Times New Roman" w:hAnsi="Times New Roman" w:cs="Times New Roman"/>
+          <w:color w:val="222222"/>
+          <w:sz w:val="24"/>
+          <w:szCs w:val="24"/>
         </w:rPr>
         <w:t xml:space="preserve">. Determine the best instruction set solution for </w:t>
       </w:r>
       <w:r>
         <w:rPr>
-          <w:rFonts w:ascii="Arial" w:hAnsi="Arial" w:cs="Arial"/>
-          <w:color w:val="222222"/>
+          <w:rFonts w:ascii="Times New Roman" w:hAnsi="Times New Roman" w:cs="Times New Roman"/>
+          <w:color w:val="222222"/>
+          <w:sz w:val="24"/>
+          <w:szCs w:val="24"/>
         </w:rPr>
         <w:t>1</w:t>
       </w:r>
       <w:r>
         <w:rPr>
-          <w:rFonts w:ascii="Arial" w:hAnsi="Arial" w:cs="Arial"/>
-          <w:color w:val="222222"/>
+          <w:rFonts w:ascii="Times New Roman" w:hAnsi="Times New Roman" w:cs="Times New Roman"/>
+          <w:color w:val="222222"/>
+          <w:sz w:val="24"/>
+          <w:szCs w:val="24"/>
         </w:rPr>
         <w:t xml:space="preserve"> and </w:t>
       </w:r>
       <w:r>
         <w:rPr>
-          <w:rFonts w:ascii="Arial" w:hAnsi="Arial" w:cs="Arial"/>
-          <w:color w:val="222222"/>
+          <w:rFonts w:ascii="Times New Roman" w:hAnsi="Times New Roman" w:cs="Times New Roman"/>
+          <w:color w:val="222222"/>
+          <w:sz w:val="24"/>
+          <w:szCs w:val="24"/>
         </w:rPr>
         <w:t>2</w:t>
       </w:r>
       <w:r>
         <w:rPr>
-          <w:rFonts w:ascii="Arial" w:hAnsi="Arial" w:cs="Arial"/>
-          <w:color w:val="222222"/>
+          <w:rFonts w:ascii="Times New Roman" w:hAnsi="Times New Roman" w:cs="Times New Roman"/>
+          <w:color w:val="222222"/>
+          <w:sz w:val="24"/>
+          <w:szCs w:val="24"/>
         </w:rPr>
         <w:br/>
       </w:r>
       <w:r>
         <w:rPr>
-          <w:rFonts w:ascii="Arial" w:hAnsi="Arial" w:cs="Arial"/>
-          <w:color w:val="222222"/>
+          <w:rFonts w:ascii="Times New Roman" w:hAnsi="Times New Roman" w:cs="Times New Roman"/>
+          <w:color w:val="222222"/>
+          <w:sz w:val="24"/>
+          <w:szCs w:val="24"/>
         </w:rPr>
         <w:t>4</w:t>
       </w:r>
       <w:r>
         <w:rPr>
-          <w:rFonts w:ascii="Arial" w:hAnsi="Arial" w:cs="Arial"/>
-          <w:color w:val="222222"/>
+          <w:rFonts w:ascii="Times New Roman" w:hAnsi="Times New Roman" w:cs="Times New Roman"/>
+          <w:color w:val="222222"/>
+          <w:sz w:val="24"/>
+          <w:szCs w:val="24"/>
         </w:rPr>
         <w:t xml:space="preserve">. Determine the treatment plan for </w:t>
       </w:r>
       <w:r>
         <w:rPr>
-          <w:rFonts w:ascii="Arial" w:hAnsi="Arial" w:cs="Arial"/>
-          <w:color w:val="222222"/>
+          <w:rFonts w:ascii="Times New Roman" w:hAnsi="Times New Roman" w:cs="Times New Roman"/>
+          <w:color w:val="222222"/>
+          <w:sz w:val="24"/>
+          <w:szCs w:val="24"/>
         </w:rPr>
         <w:t>3</w:t>
       </w:r>
       <w:r>
         <w:rPr>
-          <w:rFonts w:ascii="Arial" w:hAnsi="Arial" w:cs="Arial"/>
-          <w:color w:val="222222"/>
+          <w:rFonts w:ascii="Times New Roman" w:hAnsi="Times New Roman" w:cs="Times New Roman"/>
+          <w:color w:val="222222"/>
+          <w:sz w:val="24"/>
+          <w:szCs w:val="24"/>
         </w:rPr>
         <w:br/>
         <w:t>b) Engineering implementation</w:t>
       </w:r>
       <w:r>
         <w:rPr>
-          <w:rFonts w:ascii="Arial" w:hAnsi="Arial" w:cs="Arial"/>
-          <w:color w:val="222222"/>
+          <w:rFonts w:ascii="Times New Roman" w:hAnsi="Times New Roman" w:cs="Times New Roman"/>
+          <w:color w:val="222222"/>
+          <w:sz w:val="24"/>
+          <w:szCs w:val="24"/>
         </w:rPr>
         <w:br/>
       </w:r>
       <w:r>
         <w:rPr>
-          <w:rFonts w:ascii="Arial" w:hAnsi="Arial" w:cs="Arial"/>
-          <w:color w:val="222222"/>
+          <w:rFonts w:ascii="Times New Roman" w:hAnsi="Times New Roman" w:cs="Times New Roman"/>
+          <w:color w:val="222222"/>
+          <w:sz w:val="24"/>
+          <w:szCs w:val="24"/>
         </w:rPr>
         <w:t>1</w:t>
       </w:r>
       <w:r>
         <w:rPr>
-          <w:rFonts w:ascii="Arial" w:hAnsi="Arial" w:cs="Arial"/>
-          <w:color w:val="222222"/>
+          <w:rFonts w:ascii="Times New Roman" w:hAnsi="Times New Roman" w:cs="Times New Roman"/>
+          <w:color w:val="222222"/>
+          <w:sz w:val="24"/>
+          <w:szCs w:val="24"/>
         </w:rPr>
         <w:t>. Create a framework for server work utilization</w:t>
       </w:r>
       <w:r>
         <w:rPr>
-          <w:rFonts w:ascii="Arial" w:hAnsi="Arial" w:cs="Arial"/>
-          <w:color w:val="222222"/>
+          <w:rFonts w:ascii="Times New Roman" w:hAnsi="Times New Roman" w:cs="Times New Roman"/>
+          <w:color w:val="222222"/>
+          <w:sz w:val="24"/>
+          <w:szCs w:val="24"/>
         </w:rPr>
         <w:br/>
       </w:r>
       <w:r>
         <w:rPr>
-          <w:rFonts w:ascii="Arial" w:hAnsi="Arial" w:cs="Arial"/>
-          <w:color w:val="222222"/>
+          <w:rFonts w:ascii="Times New Roman" w:hAnsi="Times New Roman" w:cs="Times New Roman"/>
+          <w:color w:val="222222"/>
+          <w:sz w:val="24"/>
+          <w:szCs w:val="24"/>
         </w:rPr>
         <w:t>2</w:t>
       </w:r>
       <w:r>
         <w:rPr>
-          <w:rFonts w:ascii="Arial" w:hAnsi="Arial" w:cs="Arial"/>
-          <w:color w:val="222222"/>
+          <w:rFonts w:ascii="Times New Roman" w:hAnsi="Times New Roman" w:cs="Times New Roman"/>
+          <w:color w:val="222222"/>
+          <w:sz w:val="24"/>
+          <w:szCs w:val="24"/>
         </w:rPr>
         <w:t xml:space="preserve">. Create the best object set for </w:t>
       </w:r>
       <w:r>
         <w:rPr>
-          <w:rFonts w:ascii="Arial" w:hAnsi="Arial" w:cs="Arial"/>
-          <w:color w:val="222222"/>
+          <w:rFonts w:ascii="Times New Roman" w:hAnsi="Times New Roman" w:cs="Times New Roman"/>
+          <w:color w:val="222222"/>
+          <w:sz w:val="24"/>
+          <w:szCs w:val="24"/>
         </w:rPr>
         <w:t>2</w:t>
       </w:r>
       <w:r>
         <w:rPr>
-          <w:rFonts w:ascii="Arial" w:hAnsi="Arial" w:cs="Arial"/>
-          <w:color w:val="222222"/>
+          <w:rFonts w:ascii="Times New Roman" w:hAnsi="Times New Roman" w:cs="Times New Roman"/>
+          <w:color w:val="222222"/>
+          <w:sz w:val="24"/>
+          <w:szCs w:val="24"/>
         </w:rPr>
         <w:br/>
       </w:r>
       <w:r>
         <w:rPr>
-          <w:rFonts w:ascii="Arial" w:hAnsi="Arial" w:cs="Arial"/>
-          <w:color w:val="222222"/>
+          <w:rFonts w:ascii="Times New Roman" w:hAnsi="Times New Roman" w:cs="Times New Roman"/>
+          <w:color w:val="222222"/>
+          <w:sz w:val="24"/>
+          <w:szCs w:val="24"/>
         </w:rPr>
         <w:t>3</w:t>
       </w:r>
       <w:r>
         <w:rPr>
-          <w:rFonts w:ascii="Arial" w:hAnsi="Arial" w:cs="Arial"/>
-          <w:color w:val="222222"/>
+          <w:rFonts w:ascii="Times New Roman" w:hAnsi="Times New Roman" w:cs="Times New Roman"/>
+          <w:color w:val="222222"/>
+          <w:sz w:val="24"/>
+          <w:szCs w:val="24"/>
         </w:rPr>
         <w:t xml:space="preserve">. Create a decoder based on </w:t>
       </w:r>
       <w:r>
         <w:rPr>
-          <w:rFonts w:ascii="Arial" w:hAnsi="Arial" w:cs="Arial"/>
-          <w:color w:val="222222"/>
+          <w:rFonts w:ascii="Times New Roman" w:hAnsi="Times New Roman" w:cs="Times New Roman"/>
+          <w:color w:val="222222"/>
+          <w:sz w:val="24"/>
+          <w:szCs w:val="24"/>
         </w:rPr>
         <w:t>2</w:t>
       </w:r>
@@ -1257,41 +1506,31 @@
     <w:p>
       <w:pPr>
         <w:rPr>
-          <w:rFonts w:ascii="Times New Roman" w:hAnsi="Times New Roman" w:cs="Times New Roman" w:hint="eastAsia"/>
-          <w:color w:val="000000"/>
-          <w:sz w:val="24"/>
-          <w:szCs w:val="24"/>
-        </w:rPr>
-      </w:pPr>
-    </w:p>
-    <w:p>
-      <w:pPr>
-        <w:rPr>
-          <w:rFonts w:ascii="Times New Roman" w:hAnsi="Times New Roman" w:cs="Times New Roman"/>
-          <w:color w:val="000000"/>
-          <w:sz w:val="24"/>
-          <w:szCs w:val="24"/>
-        </w:rPr>
-      </w:pPr>
-      <w:r>
-        <w:rPr>
-          <w:rFonts w:ascii="Times New Roman" w:eastAsia="宋体" w:hAnsi="Times New Roman" w:cs="Times New Roman"/>
-          <w:color w:val="000000"/>
-          <w:kern w:val="0"/>
-          <w:sz w:val="24"/>
-          <w:szCs w:val="24"/>
-        </w:rPr>
-        <w:t xml:space="preserve">User Story </w:t>
-      </w:r>
-      <w:r>
-        <w:rPr>
-          <w:rFonts w:ascii="Times New Roman" w:eastAsia="宋体" w:hAnsi="Times New Roman" w:cs="Times New Roman"/>
-          <w:color w:val="000000"/>
-          <w:kern w:val="0"/>
-          <w:sz w:val="24"/>
-          <w:szCs w:val="24"/>
-        </w:rPr>
-        <w:t>6:</w:t>
+          <w:rFonts w:ascii="Times New Roman" w:hAnsi="Times New Roman" w:cs="Times New Roman"/>
+          <w:color w:val="000000"/>
+          <w:sz w:val="24"/>
+          <w:szCs w:val="24"/>
+        </w:rPr>
+      </w:pPr>
+    </w:p>
+    <w:p>
+      <w:pPr>
+        <w:rPr>
+          <w:rFonts w:ascii="Times New Roman" w:hAnsi="Times New Roman" w:cs="Times New Roman"/>
+          <w:color w:val="000000"/>
+          <w:sz w:val="24"/>
+          <w:szCs w:val="24"/>
+        </w:rPr>
+      </w:pPr>
+      <w:r>
+        <w:rPr>
+          <w:rFonts w:ascii="Times New Roman" w:eastAsia="SimSun" w:hAnsi="Times New Roman" w:cs="Times New Roman"/>
+          <w:color w:val="000000"/>
+          <w:kern w:val="0"/>
+          <w:sz w:val="24"/>
+          <w:szCs w:val="24"/>
+        </w:rPr>
+        <w:t>User Story 6:</w:t>
       </w:r>
       <w:r>
         <w:rPr>
@@ -1319,6 +1558,26 @@
           <w:sz w:val="24"/>
           <w:szCs w:val="24"/>
         </w:rPr>
+        <w:t>Tasks:</w:t>
+      </w:r>
+    </w:p>
+    <w:p>
+      <w:pPr>
+        <w:ind w:left="420"/>
+        <w:rPr>
+          <w:rFonts w:ascii="Times New Roman" w:hAnsi="Times New Roman" w:cs="Times New Roman"/>
+          <w:color w:val="000000"/>
+          <w:sz w:val="24"/>
+          <w:szCs w:val="24"/>
+        </w:rPr>
+      </w:pPr>
+      <w:r>
+        <w:rPr>
+          <w:rFonts w:ascii="Times New Roman" w:hAnsi="Times New Roman" w:cs="Times New Roman"/>
+          <w:color w:val="000000"/>
+          <w:sz w:val="24"/>
+          <w:szCs w:val="24"/>
+        </w:rPr>
         <w:t xml:space="preserve">1. </w:t>
       </w:r>
       <w:r>
@@ -1333,6 +1592,7 @@
     </w:p>
     <w:p>
       <w:pPr>
+        <w:ind w:left="420"/>
         <w:rPr>
           <w:rFonts w:ascii="Times New Roman" w:hAnsi="Times New Roman" w:cs="Times New Roman"/>
           <w:color w:val="000000"/>
@@ -1361,6 +1621,7 @@
     </w:p>
     <w:p>
       <w:pPr>
+        <w:ind w:left="420"/>
         <w:rPr>
           <w:rFonts w:ascii="Times New Roman" w:hAnsi="Times New Roman" w:cs="Times New Roman"/>
           <w:color w:val="000000"/>
@@ -1389,6 +1650,7 @@
     </w:p>
     <w:p>
       <w:pPr>
+        <w:ind w:left="420"/>
         <w:rPr>
           <w:rFonts w:ascii="Times New Roman" w:hAnsi="Times New Roman" w:cs="Times New Roman"/>
           <w:color w:val="000000"/>
@@ -1412,67 +1674,55 @@
           <w:sz w:val="24"/>
           <w:szCs w:val="24"/>
         </w:rPr>
-        <w:t xml:space="preserve"> Encapsulate the server and client to ensure that they only expose the necessary interfaces to the public network</w:t>
-      </w:r>
-    </w:p>
-    <w:p>
-      <w:pPr>
-        <w:rPr>
-          <w:rFonts w:ascii="Times New Roman" w:hAnsi="Times New Roman" w:cs="Times New Roman" w:hint="eastAsia"/>
-          <w:color w:val="000000"/>
-          <w:sz w:val="24"/>
-          <w:szCs w:val="24"/>
-        </w:rPr>
-      </w:pPr>
-    </w:p>
-    <w:p>
-      <w:pPr>
-        <w:rPr>
-          <w:rFonts w:ascii="Times New Roman" w:hAnsi="Times New Roman" w:cs="Times New Roman"/>
-          <w:color w:val="000000"/>
-          <w:sz w:val="24"/>
-          <w:szCs w:val="24"/>
-        </w:rPr>
-      </w:pPr>
-      <w:r>
-        <w:rPr>
-          <w:rFonts w:ascii="Times New Roman" w:eastAsia="宋体" w:hAnsi="Times New Roman" w:cs="Times New Roman"/>
-          <w:color w:val="000000"/>
-          <w:kern w:val="0"/>
-          <w:sz w:val="24"/>
-          <w:szCs w:val="24"/>
-        </w:rPr>
-        <w:t xml:space="preserve">User Story </w:t>
-      </w:r>
-      <w:r>
-        <w:rPr>
-          <w:rFonts w:ascii="Times New Roman" w:eastAsia="宋体" w:hAnsi="Times New Roman" w:cs="Times New Roman"/>
-          <w:color w:val="000000"/>
-          <w:kern w:val="0"/>
-          <w:sz w:val="24"/>
-          <w:szCs w:val="24"/>
-        </w:rPr>
-        <w:t>7</w:t>
-      </w:r>
-      <w:r>
-        <w:rPr>
-          <w:rFonts w:ascii="Times New Roman" w:eastAsia="宋体" w:hAnsi="Times New Roman" w:cs="Times New Roman"/>
-          <w:color w:val="000000"/>
-          <w:kern w:val="0"/>
-          <w:sz w:val="24"/>
-          <w:szCs w:val="24"/>
-        </w:rPr>
-        <w:t>:</w:t>
-      </w:r>
-      <w:r>
-        <w:rPr>
-          <w:rFonts w:ascii="Times New Roman" w:eastAsia="宋体" w:hAnsi="Times New Roman" w:cs="Times New Roman"/>
-          <w:color w:val="000000"/>
-          <w:kern w:val="0"/>
-          <w:sz w:val="24"/>
-          <w:szCs w:val="24"/>
-        </w:rPr>
-        <w:t xml:space="preserve"> </w:t>
+        <w:t xml:space="preserve"> Encapsulate the server and client to ensure that</w:t>
+      </w:r>
+      <w:r>
+        <w:rPr>
+          <w:rFonts w:ascii="Times New Roman" w:hAnsi="Times New Roman" w:cs="Times New Roman"/>
+          <w:color w:val="000000"/>
+          <w:sz w:val="24"/>
+          <w:szCs w:val="24"/>
+        </w:rPr>
+        <w:t xml:space="preserve"> they only expose the necessary </w:t>
+      </w:r>
+      <w:r>
+        <w:rPr>
+          <w:rFonts w:ascii="Times New Roman" w:hAnsi="Times New Roman" w:cs="Times New Roman"/>
+          <w:color w:val="000000"/>
+          <w:sz w:val="24"/>
+          <w:szCs w:val="24"/>
+        </w:rPr>
+        <w:t>interfaces to the public network</w:t>
+      </w:r>
+    </w:p>
+    <w:p>
+      <w:pPr>
+        <w:rPr>
+          <w:rFonts w:ascii="Times New Roman" w:hAnsi="Times New Roman" w:cs="Times New Roman"/>
+          <w:color w:val="000000"/>
+          <w:sz w:val="24"/>
+          <w:szCs w:val="24"/>
+        </w:rPr>
+      </w:pPr>
+    </w:p>
+    <w:p>
+      <w:pPr>
+        <w:rPr>
+          <w:rFonts w:ascii="Times New Roman" w:hAnsi="Times New Roman" w:cs="Times New Roman"/>
+          <w:color w:val="000000"/>
+          <w:sz w:val="24"/>
+          <w:szCs w:val="24"/>
+        </w:rPr>
+      </w:pPr>
+      <w:r>
+        <w:rPr>
+          <w:rFonts w:ascii="Times New Roman" w:eastAsia="SimSun" w:hAnsi="Times New Roman" w:cs="Times New Roman"/>
+          <w:color w:val="000000"/>
+          <w:kern w:val="0"/>
+          <w:sz w:val="24"/>
+          <w:szCs w:val="24"/>
+        </w:rPr>
+        <w:t xml:space="preserve">User Story 7: </w:t>
       </w:r>
       <w:r>
         <w:rPr>
@@ -1486,19 +1736,42 @@
     </w:p>
     <w:p>
       <w:pPr>
-        <w:pStyle w:val="a7"/>
-        <w:numPr>
-          <w:ilvl w:val="0"/>
-          <w:numId w:val="2"/>
-        </w:numPr>
-        <w:ind w:firstLineChars="0"/>
-        <w:rPr>
-          <w:rFonts w:ascii="Times New Roman" w:hAnsi="Times New Roman" w:cs="Times New Roman"/>
-          <w:color w:val="000000"/>
-          <w:sz w:val="24"/>
-          <w:szCs w:val="24"/>
-        </w:rPr>
-      </w:pPr>
+        <w:rPr>
+          <w:rFonts w:ascii="Times New Roman" w:hAnsi="Times New Roman" w:cs="Times New Roman"/>
+          <w:color w:val="000000"/>
+          <w:sz w:val="24"/>
+          <w:szCs w:val="24"/>
+        </w:rPr>
+      </w:pPr>
+      <w:r>
+        <w:rPr>
+          <w:rFonts w:ascii="Times New Roman" w:hAnsi="Times New Roman" w:cs="Times New Roman"/>
+          <w:color w:val="000000"/>
+          <w:sz w:val="24"/>
+          <w:szCs w:val="24"/>
+        </w:rPr>
+        <w:t>Tasks:</w:t>
+      </w:r>
+    </w:p>
+    <w:p>
+      <w:pPr>
+        <w:ind w:left="420"/>
+        <w:rPr>
+          <w:rFonts w:ascii="Times New Roman" w:hAnsi="Times New Roman" w:cs="Times New Roman"/>
+          <w:color w:val="000000"/>
+          <w:sz w:val="24"/>
+          <w:szCs w:val="24"/>
+        </w:rPr>
+      </w:pPr>
+      <w:r>
+        <w:rPr>
+          <w:rFonts w:ascii="Times New Roman" w:hAnsi="Times New Roman" w:cs="Times New Roman"/>
+          <w:color w:val="000000"/>
+          <w:sz w:val="24"/>
+          <w:szCs w:val="24"/>
+        </w:rPr>
+        <w:t xml:space="preserve">1. </w:t>
+      </w:r>
       <w:r>
         <w:rPr>
           <w:rFonts w:ascii="Times New Roman" w:hAnsi="Times New Roman" w:cs="Times New Roman"/>
@@ -1512,85 +1785,409 @@
     <w:p>
       <w:pPr>
         <w:rPr>
-          <w:rFonts w:ascii="Times New Roman" w:hAnsi="Times New Roman" w:cs="Times New Roman" w:hint="eastAsia"/>
-          <w:color w:val="000000"/>
-          <w:sz w:val="24"/>
-          <w:szCs w:val="24"/>
-        </w:rPr>
-      </w:pPr>
-    </w:p>
-    <w:p>
-      <w:pPr>
-        <w:rPr>
-          <w:rFonts w:ascii="Times New Roman" w:hAnsi="Times New Roman" w:cs="Times New Roman"/>
-          <w:color w:val="000000"/>
-          <w:sz w:val="24"/>
-          <w:szCs w:val="24"/>
-        </w:rPr>
-      </w:pPr>
-      <w:r>
-        <w:rPr>
-          <w:rFonts w:ascii="Times New Roman" w:hAnsi="Times New Roman" w:cs="Times New Roman"/>
-          <w:color w:val="000000"/>
-          <w:sz w:val="24"/>
-          <w:szCs w:val="24"/>
-        </w:rPr>
-        <w:t xml:space="preserve">8. </w:t>
-      </w:r>
-      <w:r>
-        <w:rPr>
-          <w:rFonts w:ascii="Times New Roman" w:hAnsi="Times New Roman" w:cs="Times New Roman"/>
-          <w:color w:val="000000"/>
-          <w:sz w:val="24"/>
-          <w:szCs w:val="24"/>
-        </w:rPr>
-        <w:t>As a developer, design the server to read and write local files correctly, and perform basic file operations on local files</w:t>
-      </w:r>
-    </w:p>
-    <w:p>
-      <w:pPr>
-        <w:rPr>
-          <w:rFonts w:ascii="Times New Roman" w:eastAsia="宋体" w:hAnsi="Times New Roman" w:cs="Times New Roman"/>
-          <w:color w:val="000000"/>
-          <w:kern w:val="0"/>
-          <w:sz w:val="24"/>
-          <w:szCs w:val="24"/>
-        </w:rPr>
-      </w:pPr>
-      <w:r>
-        <w:rPr>
-          <w:rFonts w:ascii="Times New Roman" w:eastAsia="宋体" w:hAnsi="Times New Roman" w:cs="Times New Roman"/>
-          <w:color w:val="000000"/>
-          <w:kern w:val="0"/>
-          <w:sz w:val="24"/>
-          <w:szCs w:val="24"/>
-        </w:rPr>
+          <w:rFonts w:ascii="Times New Roman" w:hAnsi="Times New Roman" w:cs="Times New Roman"/>
+          <w:color w:val="000000"/>
+          <w:sz w:val="24"/>
+          <w:szCs w:val="24"/>
+        </w:rPr>
+      </w:pPr>
+    </w:p>
+    <w:p>
+      <w:pPr>
+        <w:rPr>
+          <w:rFonts w:ascii="Times New Roman" w:hAnsi="Times New Roman" w:cs="Times New Roman"/>
+          <w:color w:val="000000"/>
+          <w:sz w:val="24"/>
+          <w:szCs w:val="24"/>
+        </w:rPr>
+      </w:pPr>
+      <w:r>
+        <w:rPr>
+          <w:rFonts w:ascii="Times New Roman" w:hAnsi="Times New Roman" w:cs="Times New Roman"/>
+          <w:color w:val="000000"/>
+          <w:sz w:val="24"/>
+          <w:szCs w:val="24"/>
+        </w:rPr>
+        <w:t>User Story 8:</w:t>
+      </w:r>
+      <w:r>
+        <w:rPr>
+          <w:rFonts w:ascii="Times New Roman" w:hAnsi="Times New Roman" w:cs="Times New Roman"/>
+          <w:color w:val="000000"/>
+          <w:sz w:val="24"/>
+          <w:szCs w:val="24"/>
+        </w:rPr>
+        <w:t xml:space="preserve"> As a developer, design the server to read and write local files correctly, and perform basic file operations on local files</w:t>
+      </w:r>
+    </w:p>
+    <w:p>
+      <w:pPr>
+        <w:rPr>
+          <w:rFonts w:ascii="Times New Roman" w:hAnsi="Times New Roman" w:cs="Times New Roman"/>
+          <w:color w:val="000000"/>
+          <w:sz w:val="24"/>
+          <w:szCs w:val="24"/>
+        </w:rPr>
+      </w:pPr>
+      <w:r>
+        <w:rPr>
+          <w:rFonts w:ascii="Times New Roman" w:hAnsi="Times New Roman" w:cs="Times New Roman"/>
+          <w:color w:val="000000"/>
+          <w:sz w:val="24"/>
+          <w:szCs w:val="24"/>
+        </w:rPr>
+        <w:t>Tasks:</w:t>
+      </w:r>
+    </w:p>
+    <w:p>
+      <w:pPr>
+        <w:ind w:firstLine="420"/>
+        <w:rPr>
+          <w:rFonts w:ascii="Times New Roman" w:eastAsia="SimSun" w:hAnsi="Times New Roman" w:cs="Times New Roman"/>
+          <w:color w:val="000000"/>
+          <w:kern w:val="0"/>
+          <w:sz w:val="24"/>
+          <w:szCs w:val="24"/>
+        </w:rPr>
+      </w:pPr>
+      <w:r>
+        <w:rPr>
+          <w:rFonts w:ascii="Times New Roman" w:eastAsia="SimSun" w:hAnsi="Times New Roman" w:cs="Times New Roman"/>
+          <w:color w:val="000000"/>
+          <w:kern w:val="0"/>
+          <w:sz w:val="24"/>
+          <w:szCs w:val="24"/>
+        </w:rPr>
+        <w:lastRenderedPageBreak/>
         <w:t>1.</w:t>
       </w:r>
-      <w:bookmarkStart w:id="0" w:name="_GoBack"/>
-      <w:bookmarkEnd w:id="0"/>
-      <w:r>
-        <w:rPr>
-          <w:rFonts w:ascii="Times New Roman" w:eastAsia="宋体" w:hAnsi="Times New Roman" w:cs="Times New Roman"/>
-          <w:color w:val="000000"/>
-          <w:kern w:val="0"/>
-          <w:sz w:val="24"/>
-          <w:szCs w:val="24"/>
-        </w:rPr>
-        <w:t xml:space="preserve"> </w:t>
-      </w:r>
-      <w:r>
-        <w:rPr>
-          <w:rFonts w:ascii="Times New Roman" w:eastAsia="宋体" w:hAnsi="Times New Roman" w:cs="Times New Roman"/>
-          <w:color w:val="000000"/>
-          <w:kern w:val="0"/>
-          <w:sz w:val="24"/>
-          <w:szCs w:val="24"/>
-        </w:rPr>
-        <w:t>Implement related content through the java.io package</w:t>
-      </w:r>
-    </w:p>
-    <w:p/>
+      <w:r>
+        <w:rPr>
+          <w:rFonts w:ascii="Times New Roman" w:eastAsia="SimSun" w:hAnsi="Times New Roman" w:cs="Times New Roman"/>
+          <w:color w:val="000000"/>
+          <w:kern w:val="0"/>
+          <w:sz w:val="24"/>
+          <w:szCs w:val="24"/>
+        </w:rPr>
+        <w:t xml:space="preserve"> Implement related content through the java.io package</w:t>
+      </w:r>
+    </w:p>
+    <w:p>
+      <w:pPr>
+        <w:rPr>
+          <w:rFonts w:ascii="Times New Roman" w:hAnsi="Times New Roman" w:cs="Times New Roman"/>
+          <w:sz w:val="24"/>
+          <w:szCs w:val="24"/>
+        </w:rPr>
+      </w:pPr>
+    </w:p>
+    <w:p>
+      <w:pPr>
+        <w:rPr>
+          <w:rFonts w:ascii="Times New Roman" w:hAnsi="Times New Roman" w:cs="Times New Roman"/>
+          <w:sz w:val="24"/>
+          <w:szCs w:val="24"/>
+        </w:rPr>
+      </w:pPr>
+    </w:p>
+    <w:p>
+      <w:pPr>
+        <w:rPr>
+          <w:rFonts w:ascii="Times New Roman" w:hAnsi="Times New Roman" w:cs="Times New Roman"/>
+          <w:b/>
+          <w:sz w:val="24"/>
+          <w:szCs w:val="24"/>
+        </w:rPr>
+      </w:pPr>
+      <w:r>
+        <w:rPr>
+          <w:rFonts w:ascii="Times New Roman" w:hAnsi="Times New Roman" w:cs="Times New Roman"/>
+          <w:b/>
+          <w:sz w:val="24"/>
+          <w:szCs w:val="24"/>
+        </w:rPr>
+        <w:t>Team Roles:</w:t>
+      </w:r>
+    </w:p>
+    <w:p>
+      <w:pPr>
+        <w:rPr>
+          <w:rFonts w:ascii="Times New Roman" w:hAnsi="Times New Roman" w:cs="Times New Roman"/>
+          <w:sz w:val="24"/>
+          <w:szCs w:val="24"/>
+        </w:rPr>
+      </w:pPr>
+      <w:r>
+        <w:rPr>
+          <w:rFonts w:ascii="Times New Roman" w:hAnsi="Times New Roman" w:cs="Times New Roman"/>
+          <w:sz w:val="24"/>
+          <w:szCs w:val="24"/>
+        </w:rPr>
+        <w:t>William Whelan - UI D</w:t>
+      </w:r>
+      <w:r>
+        <w:rPr>
+          <w:rFonts w:ascii="Times New Roman" w:hAnsi="Times New Roman" w:cs="Times New Roman"/>
+          <w:sz w:val="24"/>
+          <w:szCs w:val="24"/>
+        </w:rPr>
+        <w:t>esign</w:t>
+      </w:r>
+    </w:p>
+    <w:p>
+      <w:pPr>
+        <w:rPr>
+          <w:rFonts w:ascii="Times New Roman" w:hAnsi="Times New Roman" w:cs="Times New Roman"/>
+          <w:sz w:val="24"/>
+          <w:szCs w:val="24"/>
+        </w:rPr>
+      </w:pPr>
+      <w:r>
+        <w:rPr>
+          <w:rFonts w:ascii="Times New Roman" w:hAnsi="Times New Roman" w:cs="Times New Roman"/>
+          <w:sz w:val="24"/>
+          <w:szCs w:val="24"/>
+        </w:rPr>
+        <w:t>DongYeun Lee-</w:t>
+      </w:r>
+      <w:r>
+        <w:rPr>
+          <w:rFonts w:ascii="Times New Roman" w:hAnsi="Times New Roman" w:cs="Times New Roman"/>
+          <w:sz w:val="24"/>
+          <w:szCs w:val="24"/>
+        </w:rPr>
+        <w:t xml:space="preserve"> Server Construction</w:t>
+      </w:r>
+    </w:p>
+    <w:p>
+      <w:pPr>
+        <w:rPr>
+          <w:rFonts w:ascii="Times New Roman" w:hAnsi="Times New Roman" w:cs="Times New Roman"/>
+          <w:sz w:val="24"/>
+          <w:szCs w:val="24"/>
+        </w:rPr>
+      </w:pPr>
+      <w:r>
+        <w:rPr>
+          <w:rFonts w:ascii="Times New Roman" w:hAnsi="Times New Roman" w:cs="Times New Roman"/>
+          <w:sz w:val="24"/>
+          <w:szCs w:val="24"/>
+        </w:rPr>
+        <w:t>Inyoung Cho-</w:t>
+      </w:r>
+      <w:r>
+        <w:rPr>
+          <w:rFonts w:ascii="Times New Roman" w:hAnsi="Times New Roman" w:cs="Times New Roman"/>
+          <w:sz w:val="24"/>
+          <w:szCs w:val="24"/>
+        </w:rPr>
+        <w:t xml:space="preserve"> Server Construction</w:t>
+      </w:r>
+    </w:p>
+    <w:p>
+      <w:pPr>
+        <w:rPr>
+          <w:rFonts w:ascii="Times New Roman" w:hAnsi="Times New Roman" w:cs="Times New Roman"/>
+          <w:sz w:val="24"/>
+          <w:szCs w:val="24"/>
+        </w:rPr>
+      </w:pPr>
+      <w:r>
+        <w:rPr>
+          <w:rFonts w:ascii="Times New Roman" w:hAnsi="Times New Roman" w:cs="Times New Roman"/>
+          <w:sz w:val="24"/>
+          <w:szCs w:val="24"/>
+        </w:rPr>
+        <w:t>ChongWei Zhao-</w:t>
+      </w:r>
+      <w:r>
+        <w:rPr>
+          <w:rFonts w:ascii="Times New Roman" w:hAnsi="Times New Roman" w:cs="Times New Roman"/>
+          <w:sz w:val="24"/>
+          <w:szCs w:val="24"/>
+        </w:rPr>
+        <w:t xml:space="preserve"> File I/O</w:t>
+      </w:r>
+    </w:p>
+    <w:p>
+      <w:pPr>
+        <w:rPr>
+          <w:rFonts w:ascii="Times New Roman" w:hAnsi="Times New Roman" w:cs="Times New Roman"/>
+          <w:sz w:val="24"/>
+          <w:szCs w:val="24"/>
+        </w:rPr>
+      </w:pPr>
+      <w:r>
+        <w:rPr>
+          <w:rFonts w:ascii="Times New Roman" w:hAnsi="Times New Roman" w:cs="Times New Roman"/>
+          <w:sz w:val="24"/>
+          <w:szCs w:val="24"/>
+        </w:rPr>
+        <w:t>Bali Southam- UI Design</w:t>
+      </w:r>
+    </w:p>
+    <w:p>
+      <w:pPr>
+        <w:rPr>
+          <w:rFonts w:ascii="Times New Roman" w:hAnsi="Times New Roman" w:cs="Times New Roman"/>
+          <w:sz w:val="24"/>
+          <w:szCs w:val="24"/>
+        </w:rPr>
+      </w:pPr>
+    </w:p>
+    <w:p>
+      <w:pPr>
+        <w:rPr>
+          <w:rFonts w:ascii="Times New Roman" w:hAnsi="Times New Roman" w:cs="Times New Roman"/>
+          <w:b/>
+          <w:sz w:val="24"/>
+          <w:szCs w:val="24"/>
+        </w:rPr>
+      </w:pPr>
+      <w:r>
+        <w:rPr>
+          <w:rFonts w:ascii="Times New Roman" w:hAnsi="Times New Roman" w:cs="Times New Roman"/>
+          <w:b/>
+          <w:sz w:val="24"/>
+          <w:szCs w:val="24"/>
+        </w:rPr>
+        <w:t>Initial Task Assignment:</w:t>
+      </w:r>
+    </w:p>
+    <w:p>
+      <w:pPr>
+        <w:rPr>
+          <w:rFonts w:ascii="Times New Roman" w:hAnsi="Times New Roman" w:cs="Times New Roman"/>
+          <w:sz w:val="24"/>
+          <w:szCs w:val="24"/>
+        </w:rPr>
+      </w:pPr>
+      <w:r>
+        <w:rPr>
+          <w:rFonts w:ascii="Times New Roman" w:hAnsi="Times New Roman" w:cs="Times New Roman"/>
+          <w:sz w:val="24"/>
+          <w:szCs w:val="24"/>
+        </w:rPr>
+        <w:t>William Whelan -</w:t>
+      </w:r>
+      <w:r>
+        <w:rPr>
+          <w:rFonts w:ascii="Times New Roman" w:hAnsi="Times New Roman" w:cs="Times New Roman"/>
+          <w:sz w:val="24"/>
+          <w:szCs w:val="24"/>
+        </w:rPr>
+        <w:t xml:space="preserve"> User Story 1, determine the number of forms</w:t>
+      </w:r>
+    </w:p>
+    <w:p>
+      <w:pPr>
+        <w:rPr>
+          <w:rFonts w:ascii="Times New Roman" w:hAnsi="Times New Roman" w:cs="Times New Roman"/>
+          <w:sz w:val="24"/>
+          <w:szCs w:val="24"/>
+        </w:rPr>
+      </w:pPr>
+      <w:r>
+        <w:rPr>
+          <w:rFonts w:ascii="Times New Roman" w:hAnsi="Times New Roman" w:cs="Times New Roman"/>
+          <w:sz w:val="24"/>
+          <w:szCs w:val="24"/>
+        </w:rPr>
+        <w:t>DongYeun Lee-</w:t>
+      </w:r>
+      <w:r>
+        <w:rPr>
+          <w:rFonts w:ascii="Times New Roman" w:hAnsi="Times New Roman" w:cs="Times New Roman"/>
+          <w:sz w:val="24"/>
+          <w:szCs w:val="24"/>
+        </w:rPr>
+        <w:t xml:space="preserve"> User Story 5, Determine the framework services used by the server</w:t>
+      </w:r>
+    </w:p>
+    <w:p>
+      <w:pPr>
+        <w:rPr>
+          <w:rFonts w:ascii="Times New Roman" w:hAnsi="Times New Roman" w:cs="Times New Roman"/>
+          <w:sz w:val="24"/>
+          <w:szCs w:val="24"/>
+        </w:rPr>
+      </w:pPr>
+      <w:r>
+        <w:rPr>
+          <w:rFonts w:ascii="Times New Roman" w:hAnsi="Times New Roman" w:cs="Times New Roman"/>
+          <w:sz w:val="24"/>
+          <w:szCs w:val="24"/>
+        </w:rPr>
+        <w:t>Inyoung Cho-</w:t>
+      </w:r>
+      <w:r>
+        <w:rPr>
+          <w:rFonts w:ascii="Times New Roman" w:hAnsi="Times New Roman" w:cs="Times New Roman"/>
+          <w:sz w:val="24"/>
+          <w:szCs w:val="24"/>
+        </w:rPr>
+        <w:t xml:space="preserve"> User Story 5, Determine the service framework for server implementation</w:t>
+      </w:r>
+    </w:p>
+    <w:p>
+      <w:pPr>
+        <w:rPr>
+          <w:rFonts w:ascii="Times New Roman" w:hAnsi="Times New Roman" w:cs="Times New Roman"/>
+          <w:sz w:val="24"/>
+          <w:szCs w:val="24"/>
+        </w:rPr>
+      </w:pPr>
+      <w:r>
+        <w:rPr>
+          <w:rFonts w:ascii="Times New Roman" w:hAnsi="Times New Roman" w:cs="Times New Roman"/>
+          <w:sz w:val="24"/>
+          <w:szCs w:val="24"/>
+        </w:rPr>
+        <w:t>ChongWei Zhao-</w:t>
+      </w:r>
+      <w:r>
+        <w:rPr>
+          <w:rFonts w:ascii="Times New Roman" w:hAnsi="Times New Roman" w:cs="Times New Roman"/>
+          <w:sz w:val="24"/>
+          <w:szCs w:val="24"/>
+        </w:rPr>
+        <w:t xml:space="preserve"> User Story 2, Learn how to read or write audio files in C/C++</w:t>
+      </w:r>
+    </w:p>
+    <w:p>
+      <w:pPr>
+        <w:rPr>
+          <w:rFonts w:ascii="Times New Roman" w:hAnsi="Times New Roman" w:cs="Times New Roman"/>
+          <w:sz w:val="24"/>
+          <w:szCs w:val="24"/>
+        </w:rPr>
+      </w:pPr>
+      <w:r>
+        <w:rPr>
+          <w:rFonts w:ascii="Times New Roman" w:hAnsi="Times New Roman" w:cs="Times New Roman"/>
+          <w:sz w:val="24"/>
+          <w:szCs w:val="24"/>
+        </w:rPr>
+        <w:t xml:space="preserve">Bali Southam- </w:t>
+      </w:r>
+      <w:r>
+        <w:rPr>
+          <w:rFonts w:ascii="Times New Roman" w:hAnsi="Times New Roman" w:cs="Times New Roman"/>
+          <w:sz w:val="24"/>
+          <w:szCs w:val="24"/>
+        </w:rPr>
+        <w:t>User Story 1, sketch a copy of UI</w:t>
+      </w:r>
+    </w:p>
+    <w:p>
+      <w:pPr>
+        <w:rPr>
+          <w:rFonts w:ascii="Times New Roman" w:hAnsi="Times New Roman" w:cs="Times New Roman"/>
+          <w:sz w:val="24"/>
+          <w:szCs w:val="24"/>
+        </w:rPr>
+      </w:pPr>
+    </w:p>
     <w:sectPr>
       <w:pgSz w:w="11906" w:h="16838"/>
       <w:pgMar w:top="1440" w:right="1800" w:bottom="1440" w:left="1800" w:header="851" w:footer="992" w:gutter="0"/>
@@ -1602,7 +2199,7 @@
 </file>
 
 <file path=word/endnotes.xml><?xml version="1.0" encoding="utf-8"?>
-<w:endnotes xmlns:wpc="http://schemas.microsoft.com/office/word/2010/wordprocessingCanvas" xmlns:cx="http://schemas.microsoft.com/office/drawing/2014/chartex" xmlns:cx1="http://schemas.microsoft.com/office/drawing/2015/9/8/chartex" xmlns:cx2="http://schemas.microsoft.com/office/drawing/2015/10/21/chartex" xmlns:cx3="http://schemas.microsoft.com/office/drawing/2016/5/9/chartex" xmlns:cx4="http://schemas.microsoft.com/office/drawing/2016/5/10/chartex" xmlns:cx5="http://schemas.microsoft.com/office/drawing/2016/5/11/chartex" xmlns:cx6="http://schemas.microsoft.com/office/drawing/2016/5/12/chartex" xmlns:cx7="http://schemas.microsoft.com/office/drawing/2016/5/13/chartex" xmlns:cx8="http://schemas.microsoft.com/office/drawing/2016/5/14/chartex" xmlns:mc="http://schemas.openxmlformats.org/markup-compatibility/2006" xmlns:aink="http://schemas.microsoft.com/office/drawing/2016/ink" xmlns:am3d="http://schemas.microsoft.com/office/drawing/2017/model3d" xmlns:o="urn:schemas-microsoft-com:office:office" xmlns:r="http://schemas.openxmlformats.org/officeDocument/2006/relationships" xmlns:m="http://schemas.openxmlformats.org/officeDocument/2006/math" xmlns:v="urn:schemas-microsoft-com:vml" xmlns:wp14="http://schemas.microsoft.com/office/word/2010/wordprocessingDrawing" xmlns:wp="http://schemas.openxmlformats.org/drawingml/2006/wordprocessingDrawing" xmlns:w10="urn:schemas-microsoft-com:office:word" xmlns:w="http://schemas.openxmlformats.org/wordprocessingml/2006/main" xmlns:w14="http://schemas.microsoft.com/office/word/2010/wordml" xmlns:w15="http://schemas.microsoft.com/office/word/2012/wordml" xmlns:w16cid="http://schemas.microsoft.com/office/word/2016/wordml/cid" xmlns:w16se="http://schemas.microsoft.com/office/word/2015/wordml/symex" xmlns:wpg="http://schemas.microsoft.com/office/word/2010/wordprocessingGroup" xmlns:wpi="http://schemas.microsoft.com/office/word/2010/wordprocessingInk" xmlns:wne="http://schemas.microsoft.com/office/word/2006/wordml" xmlns:wps="http://schemas.microsoft.com/office/word/2010/wordprocessingShape" mc:Ignorable="w14 w15 w16se w16cid wp14">
+<w:endnotes xmlns:wpc="http://schemas.microsoft.com/office/word/2010/wordprocessingCanvas" xmlns:mc="http://schemas.openxmlformats.org/markup-compatibility/2006" xmlns:o="urn:schemas-microsoft-com:office:office" xmlns:r="http://schemas.openxmlformats.org/officeDocument/2006/relationships" xmlns:m="http://schemas.openxmlformats.org/officeDocument/2006/math" xmlns:v="urn:schemas-microsoft-com:vml" xmlns:wp14="http://schemas.microsoft.com/office/word/2010/wordprocessingDrawing" xmlns:wp="http://schemas.openxmlformats.org/drawingml/2006/wordprocessingDrawing" xmlns:w10="urn:schemas-microsoft-com:office:word" xmlns:w="http://schemas.openxmlformats.org/wordprocessingml/2006/main" xmlns:w14="http://schemas.microsoft.com/office/word/2010/wordml" xmlns:w15="http://schemas.microsoft.com/office/word/2012/wordml" xmlns:wpg="http://schemas.microsoft.com/office/word/2010/wordprocessingGroup" xmlns:wpi="http://schemas.microsoft.com/office/word/2010/wordprocessingInk" xmlns:wne="http://schemas.microsoft.com/office/word/2006/wordml" xmlns:wps="http://schemas.microsoft.com/office/word/2010/wordprocessingShape" mc:Ignorable="w14 w15 wp14">
   <w:endnote w:type="separator" w:id="-1">
     <w:p>
       <w:r>
@@ -1621,7 +2218,7 @@
 </file>
 
 <file path=word/footnotes.xml><?xml version="1.0" encoding="utf-8"?>
-<w:footnotes xmlns:wpc="http://schemas.microsoft.com/office/word/2010/wordprocessingCanvas" xmlns:cx="http://schemas.microsoft.com/office/drawing/2014/chartex" xmlns:cx1="http://schemas.microsoft.com/office/drawing/2015/9/8/chartex" xmlns:cx2="http://schemas.microsoft.com/office/drawing/2015/10/21/chartex" xmlns:cx3="http://schemas.microsoft.com/office/drawing/2016/5/9/chartex" xmlns:cx4="http://schemas.microsoft.com/office/drawing/2016/5/10/chartex" xmlns:cx5="http://schemas.microsoft.com/office/drawing/2016/5/11/chartex" xmlns:cx6="http://schemas.microsoft.com/office/drawing/2016/5/12/chartex" xmlns:cx7="http://schemas.microsoft.com/office/drawing/2016/5/13/chartex" xmlns:cx8="http://schemas.microsoft.com/office/drawing/2016/5/14/chartex" xmlns:mc="http://schemas.openxmlformats.org/markup-compatibility/2006" xmlns:aink="http://schemas.microsoft.com/office/drawing/2016/ink" xmlns:am3d="http://schemas.microsoft.com/office/drawing/2017/model3d" xmlns:o="urn:schemas-microsoft-com:office:office" xmlns:r="http://schemas.openxmlformats.org/officeDocument/2006/relationships" xmlns:m="http://schemas.openxmlformats.org/officeDocument/2006/math" xmlns:v="urn:schemas-microsoft-com:vml" xmlns:wp14="http://schemas.microsoft.com/office/word/2010/wordprocessingDrawing" xmlns:wp="http://schemas.openxmlformats.org/drawingml/2006/wordprocessingDrawing" xmlns:w10="urn:schemas-microsoft-com:office:word" xmlns:w="http://schemas.openxmlformats.org/wordprocessingml/2006/main" xmlns:w14="http://schemas.microsoft.com/office/word/2010/wordml" xmlns:w15="http://schemas.microsoft.com/office/word/2012/wordml" xmlns:w16cid="http://schemas.microsoft.com/office/word/2016/wordml/cid" xmlns:w16se="http://schemas.microsoft.com/office/word/2015/wordml/symex" xmlns:wpg="http://schemas.microsoft.com/office/word/2010/wordprocessingGroup" xmlns:wpi="http://schemas.microsoft.com/office/word/2010/wordprocessingInk" xmlns:wne="http://schemas.microsoft.com/office/word/2006/wordml" xmlns:wps="http://schemas.microsoft.com/office/word/2010/wordprocessingShape" mc:Ignorable="w14 w15 w16se w16cid wp14">
+<w:footnotes xmlns:wpc="http://schemas.microsoft.com/office/word/2010/wordprocessingCanvas" xmlns:mc="http://schemas.openxmlformats.org/markup-compatibility/2006" xmlns:o="urn:schemas-microsoft-com:office:office" xmlns:r="http://schemas.openxmlformats.org/officeDocument/2006/relationships" xmlns:m="http://schemas.openxmlformats.org/officeDocument/2006/math" xmlns:v="urn:schemas-microsoft-com:vml" xmlns:wp14="http://schemas.microsoft.com/office/word/2010/wordprocessingDrawing" xmlns:wp="http://schemas.openxmlformats.org/drawingml/2006/wordprocessingDrawing" xmlns:w10="urn:schemas-microsoft-com:office:word" xmlns:w="http://schemas.openxmlformats.org/wordprocessingml/2006/main" xmlns:w14="http://schemas.microsoft.com/office/word/2010/wordml" xmlns:w15="http://schemas.microsoft.com/office/word/2012/wordml" xmlns:wpg="http://schemas.microsoft.com/office/word/2010/wordprocessingGroup" xmlns:wpi="http://schemas.microsoft.com/office/word/2010/wordprocessingInk" xmlns:wne="http://schemas.microsoft.com/office/word/2006/wordml" xmlns:wps="http://schemas.microsoft.com/office/word/2010/wordprocessingShape" mc:Ignorable="w14 w15 wp14">
   <w:footnote w:type="separator" w:id="-1">
     <w:p>
       <w:r>
@@ -1640,7 +2237,7 @@
 </file>
 
 <file path=word/numbering.xml><?xml version="1.0" encoding="utf-8"?>
-<w:numbering xmlns:wpc="http://schemas.microsoft.com/office/word/2010/wordprocessingCanvas" xmlns:cx="http://schemas.microsoft.com/office/drawing/2014/chartex" xmlns:cx1="http://schemas.microsoft.com/office/drawing/2015/9/8/chartex" xmlns:cx2="http://schemas.microsoft.com/office/drawing/2015/10/21/chartex" xmlns:cx3="http://schemas.microsoft.com/office/drawing/2016/5/9/chartex" xmlns:cx4="http://schemas.microsoft.com/office/drawing/2016/5/10/chartex" xmlns:cx5="http://schemas.microsoft.com/office/drawing/2016/5/11/chartex" xmlns:cx6="http://schemas.microsoft.com/office/drawing/2016/5/12/chartex" xmlns:cx7="http://schemas.microsoft.com/office/drawing/2016/5/13/chartex" xmlns:cx8="http://schemas.microsoft.com/office/drawing/2016/5/14/chartex" xmlns:mc="http://schemas.openxmlformats.org/markup-compatibility/2006" xmlns:aink="http://schemas.microsoft.com/office/drawing/2016/ink" xmlns:am3d="http://schemas.microsoft.com/office/drawing/2017/model3d" xmlns:o="urn:schemas-microsoft-com:office:office" xmlns:r="http://schemas.openxmlformats.org/officeDocument/2006/relationships" xmlns:m="http://schemas.openxmlformats.org/officeDocument/2006/math" xmlns:v="urn:schemas-microsoft-com:vml" xmlns:wp14="http://schemas.microsoft.com/office/word/2010/wordprocessingDrawing" xmlns:wp="http://schemas.openxmlformats.org/drawingml/2006/wordprocessingDrawing" xmlns:w10="urn:schemas-microsoft-com:office:word" xmlns:w="http://schemas.openxmlformats.org/wordprocessingml/2006/main" xmlns:w14="http://schemas.microsoft.com/office/word/2010/wordml" xmlns:w15="http://schemas.microsoft.com/office/word/2012/wordml" xmlns:w16cid="http://schemas.microsoft.com/office/word/2016/wordml/cid" xmlns:w16se="http://schemas.microsoft.com/office/word/2015/wordml/symex" xmlns:wpg="http://schemas.microsoft.com/office/word/2010/wordprocessingGroup" xmlns:wpi="http://schemas.microsoft.com/office/word/2010/wordprocessingInk" xmlns:wne="http://schemas.microsoft.com/office/word/2006/wordml" xmlns:wps="http://schemas.microsoft.com/office/word/2010/wordprocessingShape" mc:Ignorable="w14 w15 w16se w16cid wp14">
+<w:numbering xmlns:wpc="http://schemas.microsoft.com/office/word/2010/wordprocessingCanvas" xmlns:mc="http://schemas.openxmlformats.org/markup-compatibility/2006" xmlns:o="urn:schemas-microsoft-com:office:office" xmlns:r="http://schemas.openxmlformats.org/officeDocument/2006/relationships" xmlns:m="http://schemas.openxmlformats.org/officeDocument/2006/math" xmlns:v="urn:schemas-microsoft-com:vml" xmlns:wp14="http://schemas.microsoft.com/office/word/2010/wordprocessingDrawing" xmlns:wp="http://schemas.openxmlformats.org/drawingml/2006/wordprocessingDrawing" xmlns:w10="urn:schemas-microsoft-com:office:word" xmlns:w="http://schemas.openxmlformats.org/wordprocessingml/2006/main" xmlns:w14="http://schemas.microsoft.com/office/word/2010/wordml" xmlns:w15="http://schemas.microsoft.com/office/word/2012/wordml" xmlns:wpg="http://schemas.microsoft.com/office/word/2010/wordprocessingGroup" xmlns:wpi="http://schemas.microsoft.com/office/word/2010/wordprocessingInk" xmlns:wne="http://schemas.microsoft.com/office/word/2006/wordml" xmlns:wps="http://schemas.microsoft.com/office/word/2010/wordprocessingShape" mc:Ignorable="w14 w15 wp14">
   <w:abstractNum w:abstractNumId="0" w15:restartNumberingAfterBreak="0">
     <w:nsid w:val="07AB5286"/>
     <w:multiLevelType w:val="hybridMultilevel"/>
@@ -1829,7 +2426,7 @@
 </file>
 
 <file path=word/styles.xml><?xml version="1.0" encoding="utf-8"?>
-<w:styles xmlns:mc="http://schemas.openxmlformats.org/markup-compatibility/2006" xmlns:r="http://schemas.openxmlformats.org/officeDocument/2006/relationships" xmlns:w="http://schemas.openxmlformats.org/wordprocessingml/2006/main" xmlns:w14="http://schemas.microsoft.com/office/word/2010/wordml" xmlns:w15="http://schemas.microsoft.com/office/word/2012/wordml" xmlns:w16cid="http://schemas.microsoft.com/office/word/2016/wordml/cid" xmlns:w16se="http://schemas.microsoft.com/office/word/2015/wordml/symex" mc:Ignorable="w14 w15 w16se w16cid">
+<w:styles xmlns:mc="http://schemas.openxmlformats.org/markup-compatibility/2006" xmlns:r="http://schemas.openxmlformats.org/officeDocument/2006/relationships" xmlns:w="http://schemas.openxmlformats.org/wordprocessingml/2006/main" xmlns:w14="http://schemas.microsoft.com/office/word/2010/wordml" xmlns:w15="http://schemas.microsoft.com/office/word/2012/wordml" mc:Ignorable="w14 w15">
   <w:docDefaults>
     <w:rPrDefault>
       <w:rPr>
@@ -1842,7 +2439,7 @@
     </w:rPrDefault>
     <w:pPrDefault/>
   </w:docDefaults>
-  <w:latentStyles w:defLockedState="0" w:defUIPriority="99" w:defSemiHidden="0" w:defUnhideWhenUsed="0" w:defQFormat="0" w:count="375">
+  <w:latentStyles w:defLockedState="0" w:defUIPriority="99" w:defSemiHidden="0" w:defUnhideWhenUsed="0" w:defQFormat="0" w:count="371">
     <w:lsdException w:name="Normal" w:uiPriority="0" w:qFormat="1"/>
     <w:lsdException w:name="heading 1" w:uiPriority="9" w:qFormat="1"/>
     <w:lsdException w:name="heading 2" w:semiHidden="1" w:uiPriority="9" w:unhideWhenUsed="1" w:qFormat="1"/>
@@ -2214,12 +2811,8 @@
     <w:lsdException w:name="List Table 5 Dark Accent 6" w:uiPriority="50"/>
     <w:lsdException w:name="List Table 6 Colorful Accent 6" w:uiPriority="51"/>
     <w:lsdException w:name="List Table 7 Colorful Accent 6" w:uiPriority="52"/>
-    <w:lsdException w:name="Mention" w:semiHidden="1" w:unhideWhenUsed="1"/>
-    <w:lsdException w:name="Smart Hyperlink" w:semiHidden="1" w:unhideWhenUsed="1"/>
-    <w:lsdException w:name="Hashtag" w:semiHidden="1" w:unhideWhenUsed="1"/>
-    <w:lsdException w:name="Unresolved Mention" w:semiHidden="1" w:unhideWhenUsed="1"/>
   </w:latentStyles>
-  <w:style w:type="paragraph" w:default="1" w:styleId="a">
+  <w:style w:type="paragraph" w:default="1" w:styleId="Normal">
     <w:name w:val="Normal"/>
     <w:qFormat/>
     <w:rsid w:val="0090338B"/>
@@ -2228,13 +2821,13 @@
       <w:jc w:val="both"/>
     </w:pPr>
   </w:style>
-  <w:style w:type="character" w:default="1" w:styleId="a0">
+  <w:style w:type="character" w:default="1" w:styleId="DefaultParagraphFont">
     <w:name w:val="Default Paragraph Font"/>
     <w:uiPriority w:val="1"/>
     <w:semiHidden/>
     <w:unhideWhenUsed/>
   </w:style>
-  <w:style w:type="table" w:default="1" w:styleId="a1">
+  <w:style w:type="table" w:default="1" w:styleId="TableNormal">
     <w:name w:val="Normal Table"/>
     <w:uiPriority w:val="99"/>
     <w:semiHidden/>
@@ -2249,16 +2842,16 @@
       </w:tblCellMar>
     </w:tblPr>
   </w:style>
-  <w:style w:type="numbering" w:default="1" w:styleId="a2">
+  <w:style w:type="numbering" w:default="1" w:styleId="NoList">
     <w:name w:val="No List"/>
     <w:uiPriority w:val="99"/>
     <w:semiHidden/>
     <w:unhideWhenUsed/>
   </w:style>
-  <w:style w:type="paragraph" w:styleId="a3">
+  <w:style w:type="paragraph" w:styleId="Header">
     <w:name w:val="header"/>
-    <w:basedOn w:val="a"/>
-    <w:link w:val="a4"/>
+    <w:basedOn w:val="Normal"/>
+    <w:link w:val="HeaderChar"/>
     <w:uiPriority w:val="99"/>
     <w:unhideWhenUsed/>
     <w:rsid w:val="0090338B"/>
@@ -2278,10 +2871,10 @@
       <w:szCs w:val="18"/>
     </w:rPr>
   </w:style>
-  <w:style w:type="character" w:customStyle="1" w:styleId="a4">
-    <w:name w:val="页眉 字符"/>
-    <w:basedOn w:val="a0"/>
-    <w:link w:val="a3"/>
+  <w:style w:type="character" w:customStyle="1" w:styleId="HeaderChar">
+    <w:name w:val="Header Char"/>
+    <w:basedOn w:val="DefaultParagraphFont"/>
+    <w:link w:val="Header"/>
     <w:uiPriority w:val="99"/>
     <w:rsid w:val="0090338B"/>
     <w:rPr>
@@ -2289,10 +2882,10 @@
       <w:szCs w:val="18"/>
     </w:rPr>
   </w:style>
-  <w:style w:type="paragraph" w:styleId="a5">
+  <w:style w:type="paragraph" w:styleId="Footer">
     <w:name w:val="footer"/>
-    <w:basedOn w:val="a"/>
-    <w:link w:val="a6"/>
+    <w:basedOn w:val="Normal"/>
+    <w:link w:val="FooterChar"/>
     <w:uiPriority w:val="99"/>
     <w:unhideWhenUsed/>
     <w:rsid w:val="0090338B"/>
@@ -2309,10 +2902,10 @@
       <w:szCs w:val="18"/>
     </w:rPr>
   </w:style>
-  <w:style w:type="character" w:customStyle="1" w:styleId="a6">
-    <w:name w:val="页脚 字符"/>
-    <w:basedOn w:val="a0"/>
-    <w:link w:val="a5"/>
+  <w:style w:type="character" w:customStyle="1" w:styleId="FooterChar">
+    <w:name w:val="Footer Char"/>
+    <w:basedOn w:val="DefaultParagraphFont"/>
+    <w:link w:val="Footer"/>
     <w:uiPriority w:val="99"/>
     <w:rsid w:val="0090338B"/>
     <w:rPr>
@@ -2320,9 +2913,9 @@
       <w:szCs w:val="18"/>
     </w:rPr>
   </w:style>
-  <w:style w:type="paragraph" w:styleId="a7">
+  <w:style w:type="paragraph" w:styleId="ListParagraph">
     <w:name w:val="List Paragraph"/>
-    <w:basedOn w:val="a"/>
+    <w:basedOn w:val="Normal"/>
     <w:uiPriority w:val="34"/>
     <w:qFormat/>
     <w:rsid w:val="005812C2"/>

</xml_diff>